<commit_message>
Add a work around when can't view report.html
</commit_message>
<xml_diff>
--- a/doc/robot framework installation and integration with Jenkins.docx
+++ b/doc/robot framework installation and integration with Jenkins.docx
@@ -13,7 +13,7 @@
           <w:szCs w:val="52"/>
         </w:rPr>
       </w:pPr>
-      <w:bookmarkStart w:id="0" w:name="_Toc476647855"/>
+      <w:bookmarkStart w:id="0" w:name="_Toc476911448"/>
       <w:r>
         <w:rPr>
           <w:rFonts w:asciiTheme="majorEastAsia" w:eastAsiaTheme="majorEastAsia" w:hAnsiTheme="majorEastAsia"/>
@@ -56,7 +56,7 @@
           <w:noProof/>
         </w:rPr>
       </w:pPr>
-      <w:hyperlink w:anchor="_Toc476647855" w:history="1">
+      <w:hyperlink w:anchor="_Toc476911448" w:history="1">
         <w:r>
           <w:rPr>
             <w:rStyle w:val="a9"/>
@@ -85,7 +85,7 @@
             <w:noProof/>
             <w:webHidden/>
           </w:rPr>
-          <w:instrText xml:space="preserve"> PAGEREF _Toc476647855 \h </w:instrText>
+          <w:instrText xml:space="preserve"> PAGEREF _Toc476911448 \h </w:instrText>
         </w:r>
         <w:r>
           <w:rPr>
@@ -126,7 +126,7 @@
           <w:noProof/>
         </w:rPr>
       </w:pPr>
-      <w:hyperlink w:anchor="_Toc476647856" w:history="1">
+      <w:hyperlink w:anchor="_Toc476911449" w:history="1">
         <w:r>
           <w:rPr>
             <w:rStyle w:val="a9"/>
@@ -154,7 +154,7 @@
             <w:noProof/>
             <w:webHidden/>
           </w:rPr>
-          <w:instrText xml:space="preserve"> PAGEREF _Toc476647856 \h </w:instrText>
+          <w:instrText xml:space="preserve"> PAGEREF _Toc476911449 \h </w:instrText>
         </w:r>
         <w:r>
           <w:rPr>
@@ -195,7 +195,7 @@
           <w:noProof/>
         </w:rPr>
       </w:pPr>
-      <w:hyperlink w:anchor="_Toc476647857" w:history="1">
+      <w:hyperlink w:anchor="_Toc476911450" w:history="1">
         <w:r>
           <w:rPr>
             <w:rStyle w:val="a9"/>
@@ -223,7 +223,7 @@
             <w:noProof/>
             <w:webHidden/>
           </w:rPr>
-          <w:instrText xml:space="preserve"> PAGEREF _Toc476647857 \h </w:instrText>
+          <w:instrText xml:space="preserve"> PAGEREF _Toc476911450 \h </w:instrText>
         </w:r>
         <w:r>
           <w:rPr>
@@ -264,7 +264,7 @@
           <w:noProof/>
         </w:rPr>
       </w:pPr>
-      <w:hyperlink w:anchor="_Toc476647858" w:history="1">
+      <w:hyperlink w:anchor="_Toc476911451" w:history="1">
         <w:r>
           <w:rPr>
             <w:rStyle w:val="a9"/>
@@ -291,7 +291,7 @@
             <w:noProof/>
             <w:webHidden/>
           </w:rPr>
-          <w:instrText xml:space="preserve"> PAGEREF _Toc476647858 \h </w:instrText>
+          <w:instrText xml:space="preserve"> PAGEREF _Toc476911451 \h </w:instrText>
         </w:r>
         <w:r>
           <w:rPr>
@@ -332,7 +332,7 @@
           <w:noProof/>
         </w:rPr>
       </w:pPr>
-      <w:hyperlink w:anchor="_Toc476647859" w:history="1">
+      <w:hyperlink w:anchor="_Toc476911452" w:history="1">
         <w:r>
           <w:rPr>
             <w:rStyle w:val="a9"/>
@@ -359,7 +359,7 @@
             <w:noProof/>
             <w:webHidden/>
           </w:rPr>
-          <w:instrText xml:space="preserve"> PAGEREF _Toc476647859 \h </w:instrText>
+          <w:instrText xml:space="preserve"> PAGEREF _Toc476911452 \h </w:instrText>
         </w:r>
         <w:r>
           <w:rPr>
@@ -400,7 +400,7 @@
           <w:noProof/>
         </w:rPr>
       </w:pPr>
-      <w:hyperlink w:anchor="_Toc476647860" w:history="1">
+      <w:hyperlink w:anchor="_Toc476911453" w:history="1">
         <w:r>
           <w:rPr>
             <w:rStyle w:val="a9"/>
@@ -429,7 +429,7 @@
             <w:noProof/>
             <w:webHidden/>
           </w:rPr>
-          <w:instrText xml:space="preserve"> PAGEREF _Toc476647860 \h </w:instrText>
+          <w:instrText xml:space="preserve"> PAGEREF _Toc476911453 \h </w:instrText>
         </w:r>
         <w:r>
           <w:rPr>
@@ -470,7 +470,7 @@
           <w:noProof/>
         </w:rPr>
       </w:pPr>
-      <w:hyperlink w:anchor="_Toc476647861" w:history="1">
+      <w:hyperlink w:anchor="_Toc476911454" w:history="1">
         <w:r>
           <w:rPr>
             <w:rStyle w:val="a9"/>
@@ -499,7 +499,7 @@
             <w:noProof/>
             <w:webHidden/>
           </w:rPr>
-          <w:instrText xml:space="preserve"> PAGEREF _Toc476647861 \h </w:instrText>
+          <w:instrText xml:space="preserve"> PAGEREF _Toc476911454 \h </w:instrText>
         </w:r>
         <w:r>
           <w:rPr>
@@ -540,7 +540,7 @@
           <w:noProof/>
         </w:rPr>
       </w:pPr>
-      <w:hyperlink w:anchor="_Toc476647862" w:history="1">
+      <w:hyperlink w:anchor="_Toc476911455" w:history="1">
         <w:r>
           <w:rPr>
             <w:rStyle w:val="a9"/>
@@ -568,7 +568,7 @@
             <w:noProof/>
             <w:webHidden/>
           </w:rPr>
-          <w:instrText xml:space="preserve"> PAGEREF _Toc476647862 \h </w:instrText>
+          <w:instrText xml:space="preserve"> PAGEREF _Toc476911455 \h </w:instrText>
         </w:r>
         <w:r>
           <w:rPr>
@@ -609,7 +609,7 @@
           <w:noProof/>
         </w:rPr>
       </w:pPr>
-      <w:hyperlink w:anchor="_Toc476647863" w:history="1">
+      <w:hyperlink w:anchor="_Toc476911456" w:history="1">
         <w:r>
           <w:rPr>
             <w:rStyle w:val="a9"/>
@@ -638,7 +638,7 @@
             <w:noProof/>
             <w:webHidden/>
           </w:rPr>
-          <w:instrText xml:space="preserve"> PAGEREF _Toc476647863 \h </w:instrText>
+          <w:instrText xml:space="preserve"> PAGEREF _Toc476911456 \h </w:instrText>
         </w:r>
         <w:r>
           <w:rPr>
@@ -679,7 +679,7 @@
           <w:noProof/>
         </w:rPr>
       </w:pPr>
-      <w:hyperlink w:anchor="_Toc476647864" w:history="1">
+      <w:hyperlink w:anchor="_Toc476911457" w:history="1">
         <w:r>
           <w:rPr>
             <w:rStyle w:val="a9"/>
@@ -708,7 +708,7 @@
             <w:noProof/>
             <w:webHidden/>
           </w:rPr>
-          <w:instrText xml:space="preserve"> PAGEREF _Toc476647864 \h </w:instrText>
+          <w:instrText xml:space="preserve"> PAGEREF _Toc476911457 \h </w:instrText>
         </w:r>
         <w:r>
           <w:rPr>
@@ -749,7 +749,7 @@
           <w:noProof/>
         </w:rPr>
       </w:pPr>
-      <w:hyperlink w:anchor="_Toc476647865" w:history="1">
+      <w:hyperlink w:anchor="_Toc476911458" w:history="1">
         <w:r>
           <w:rPr>
             <w:rStyle w:val="a9"/>
@@ -777,7 +777,7 @@
             <w:noProof/>
             <w:webHidden/>
           </w:rPr>
-          <w:instrText xml:space="preserve"> PAGEREF _Toc476647865 \h </w:instrText>
+          <w:instrText xml:space="preserve"> PAGEREF _Toc476911458 \h </w:instrText>
         </w:r>
         <w:r>
           <w:rPr>
@@ -818,7 +818,7 @@
           <w:noProof/>
         </w:rPr>
       </w:pPr>
-      <w:hyperlink w:anchor="_Toc476647866" w:history="1">
+      <w:hyperlink w:anchor="_Toc476911459" w:history="1">
         <w:r>
           <w:rPr>
             <w:rStyle w:val="a9"/>
@@ -847,7 +847,7 @@
             <w:noProof/>
             <w:webHidden/>
           </w:rPr>
-          <w:instrText xml:space="preserve"> PAGEREF _Toc476647866 \h </w:instrText>
+          <w:instrText xml:space="preserve"> PAGEREF _Toc476911459 \h </w:instrText>
         </w:r>
         <w:r>
           <w:rPr>
@@ -888,7 +888,7 @@
           <w:noProof/>
         </w:rPr>
       </w:pPr>
-      <w:hyperlink w:anchor="_Toc476647867" w:history="1">
+      <w:hyperlink w:anchor="_Toc476911460" w:history="1">
         <w:r>
           <w:rPr>
             <w:rStyle w:val="a9"/>
@@ -917,7 +917,7 @@
             <w:noProof/>
             <w:webHidden/>
           </w:rPr>
-          <w:instrText xml:space="preserve"> PAGEREF _Toc476647867 \h </w:instrText>
+          <w:instrText xml:space="preserve"> PAGEREF _Toc476911460 \h </w:instrText>
         </w:r>
         <w:r>
           <w:rPr>
@@ -958,7 +958,7 @@
           <w:noProof/>
         </w:rPr>
       </w:pPr>
-      <w:hyperlink w:anchor="_Toc476647868" w:history="1">
+      <w:hyperlink w:anchor="_Toc476911461" w:history="1">
         <w:r>
           <w:rPr>
             <w:rStyle w:val="a9"/>
@@ -986,7 +986,7 @@
             <w:noProof/>
             <w:webHidden/>
           </w:rPr>
-          <w:instrText xml:space="preserve"> PAGEREF _Toc476647868 \h </w:instrText>
+          <w:instrText xml:space="preserve"> PAGEREF _Toc476911461 \h </w:instrText>
         </w:r>
         <w:r>
           <w:rPr>
@@ -1027,7 +1027,7 @@
           <w:noProof/>
         </w:rPr>
       </w:pPr>
-      <w:hyperlink w:anchor="_Toc476647869" w:history="1">
+      <w:hyperlink w:anchor="_Toc476911462" w:history="1">
         <w:r>
           <w:rPr>
             <w:rStyle w:val="a9"/>
@@ -1056,7 +1056,7 @@
             <w:noProof/>
             <w:webHidden/>
           </w:rPr>
-          <w:instrText xml:space="preserve"> PAGEREF _Toc476647869 \h </w:instrText>
+          <w:instrText xml:space="preserve"> PAGEREF _Toc476911462 \h </w:instrText>
         </w:r>
         <w:r>
           <w:rPr>
@@ -1097,7 +1097,7 @@
           <w:noProof/>
         </w:rPr>
       </w:pPr>
-      <w:hyperlink w:anchor="_Toc476647870" w:history="1">
+      <w:hyperlink w:anchor="_Toc476911463" w:history="1">
         <w:r>
           <w:rPr>
             <w:rStyle w:val="a9"/>
@@ -1126,7 +1126,7 @@
             <w:noProof/>
             <w:webHidden/>
           </w:rPr>
-          <w:instrText xml:space="preserve"> PAGEREF _Toc476647870 \h </w:instrText>
+          <w:instrText xml:space="preserve"> PAGEREF _Toc476911463 \h </w:instrText>
         </w:r>
         <w:r>
           <w:rPr>
@@ -1167,7 +1167,7 @@
           <w:noProof/>
         </w:rPr>
       </w:pPr>
-      <w:hyperlink w:anchor="_Toc476647871" w:history="1">
+      <w:hyperlink w:anchor="_Toc476911464" w:history="1">
         <w:r>
           <w:rPr>
             <w:rStyle w:val="a9"/>
@@ -1196,7 +1196,7 @@
             <w:noProof/>
             <w:webHidden/>
           </w:rPr>
-          <w:instrText xml:space="preserve"> PAGEREF _Toc476647871 \h </w:instrText>
+          <w:instrText xml:space="preserve"> PAGEREF _Toc476911464 \h </w:instrText>
         </w:r>
         <w:r>
           <w:rPr>
@@ -1237,7 +1237,7 @@
           <w:noProof/>
         </w:rPr>
       </w:pPr>
-      <w:hyperlink w:anchor="_Toc476647872" w:history="1">
+      <w:hyperlink w:anchor="_Toc476911465" w:history="1">
         <w:r>
           <w:rPr>
             <w:rStyle w:val="a9"/>
@@ -1266,7 +1266,7 @@
             <w:noProof/>
             <w:webHidden/>
           </w:rPr>
-          <w:instrText xml:space="preserve"> PAGEREF _Toc476647872 \h </w:instrText>
+          <w:instrText xml:space="preserve"> PAGEREF _Toc476911465 \h </w:instrText>
         </w:r>
         <w:r>
           <w:rPr>
@@ -1307,7 +1307,7 @@
           <w:noProof/>
         </w:rPr>
       </w:pPr>
-      <w:hyperlink w:anchor="_Toc476647873" w:history="1">
+      <w:hyperlink w:anchor="_Toc476911466" w:history="1">
         <w:r>
           <w:rPr>
             <w:rStyle w:val="a9"/>
@@ -1336,7 +1336,7 @@
             <w:noProof/>
             <w:webHidden/>
           </w:rPr>
-          <w:instrText xml:space="preserve"> PAGEREF _Toc476647873 \h </w:instrText>
+          <w:instrText xml:space="preserve"> PAGEREF _Toc476911466 \h </w:instrText>
         </w:r>
         <w:r>
           <w:rPr>
@@ -1377,7 +1377,7 @@
           <w:noProof/>
         </w:rPr>
       </w:pPr>
-      <w:hyperlink w:anchor="_Toc476647874" w:history="1">
+      <w:hyperlink w:anchor="_Toc476911467" w:history="1">
         <w:r>
           <w:rPr>
             <w:rStyle w:val="a9"/>
@@ -1406,7 +1406,7 @@
             <w:noProof/>
             <w:webHidden/>
           </w:rPr>
-          <w:instrText xml:space="preserve"> PAGEREF _Toc476647874 \h </w:instrText>
+          <w:instrText xml:space="preserve"> PAGEREF _Toc476911467 \h </w:instrText>
         </w:r>
         <w:r>
           <w:rPr>
@@ -1447,7 +1447,7 @@
           <w:noProof/>
         </w:rPr>
       </w:pPr>
-      <w:hyperlink w:anchor="_Toc476647875" w:history="1">
+      <w:hyperlink w:anchor="_Toc476911468" w:history="1">
         <w:r>
           <w:rPr>
             <w:rStyle w:val="a9"/>
@@ -1476,7 +1476,7 @@
             <w:noProof/>
             <w:webHidden/>
           </w:rPr>
-          <w:instrText xml:space="preserve"> PAGEREF _Toc476647875 \h </w:instrText>
+          <w:instrText xml:space="preserve"> PAGEREF _Toc476911468 \h </w:instrText>
         </w:r>
         <w:r>
           <w:rPr>
@@ -1517,7 +1517,7 @@
           <w:noProof/>
         </w:rPr>
       </w:pPr>
-      <w:hyperlink w:anchor="_Toc476647876" w:history="1">
+      <w:hyperlink w:anchor="_Toc476911469" w:history="1">
         <w:r>
           <w:rPr>
             <w:rStyle w:val="a9"/>
@@ -1546,7 +1546,77 @@
             <w:noProof/>
             <w:webHidden/>
           </w:rPr>
-          <w:instrText xml:space="preserve"> PAGEREF _Toc476647876 \h </w:instrText>
+          <w:instrText xml:space="preserve"> PAGEREF _Toc476911469 \h </w:instrText>
+        </w:r>
+        <w:r>
+          <w:rPr>
+            <w:noProof/>
+            <w:webHidden/>
+          </w:rPr>
+        </w:r>
+        <w:r>
+          <w:rPr>
+            <w:noProof/>
+            <w:webHidden/>
+          </w:rPr>
+          <w:fldChar w:fldCharType="separate"/>
+        </w:r>
+        <w:r>
+          <w:rPr>
+            <w:noProof/>
+            <w:webHidden/>
+          </w:rPr>
+          <w:t>17</w:t>
+        </w:r>
+        <w:r>
+          <w:rPr>
+            <w:noProof/>
+            <w:webHidden/>
+          </w:rPr>
+          <w:fldChar w:fldCharType="end"/>
+        </w:r>
+      </w:hyperlink>
+    </w:p>
+    <w:p>
+      <w:pPr>
+        <w:pStyle w:val="30"/>
+        <w:tabs>
+          <w:tab w:val="right" w:leader="dot" w:pos="8296"/>
+        </w:tabs>
+        <w:rPr>
+          <w:noProof/>
+        </w:rPr>
+      </w:pPr>
+      <w:hyperlink w:anchor="_Toc476911470" w:history="1">
+        <w:r>
+          <w:rPr>
+            <w:rStyle w:val="a9"/>
+            <w:rFonts w:ascii="Book Antiqua" w:eastAsia="黑体" w:hAnsi="Book Antiqua" w:cs="宋体"/>
+            <w:noProof/>
+            <w:kern w:val="0"/>
+          </w:rPr>
+          <w:t>Open report.html failed</w:t>
+        </w:r>
+        <w:r>
+          <w:rPr>
+            <w:noProof/>
+            <w:webHidden/>
+          </w:rPr>
+          <w:tab/>
+        </w:r>
+        <w:r>
+          <w:rPr>
+            <w:noProof/>
+            <w:webHidden/>
+          </w:rPr>
+          <w:fldChar w:fldCharType="begin"/>
+        </w:r>
+        <w:r>
+          <w:rPr>
+            <w:noProof/>
+            <w:webHidden/>
+          </w:rPr>
+          <w:instrText xml:space="preserve"> PAGEREF _Toc476911470 \h </w:instrText>
         </w:r>
         <w:r>
           <w:rPr>
@@ -1610,7 +1680,7 @@
           <w:lang w:eastAsia="zh-CN"/>
         </w:rPr>
       </w:pPr>
-      <w:bookmarkStart w:id="1" w:name="_Toc476647856"/>
+      <w:bookmarkStart w:id="1" w:name="_Toc476911449"/>
       <w:r>
         <w:rPr>
           <w:rFonts w:ascii="FrutigerNext LT Regular" w:hAnsi="FrutigerNext LT Regular" w:hint="eastAsia"/>
@@ -1927,7 +1997,7 @@
           <w:lang w:eastAsia="zh-CN"/>
         </w:rPr>
       </w:pPr>
-      <w:bookmarkStart w:id="2" w:name="_Toc476647857"/>
+      <w:bookmarkStart w:id="2" w:name="_Toc476911450"/>
       <w:r>
         <w:rPr>
           <w:rFonts w:ascii="FrutigerNext LT Regular" w:hAnsi="FrutigerNext LT Regular" w:hint="eastAsia"/>
@@ -1956,7 +2026,7 @@
           <w:numId w:val="0"/>
         </w:numPr>
       </w:pPr>
-      <w:bookmarkStart w:id="3" w:name="_Toc476647858"/>
+      <w:bookmarkStart w:id="3" w:name="_Toc476911451"/>
       <w:r>
         <w:rPr>
           <w:rFonts w:hint="eastAsia"/>
@@ -2082,7 +2152,7 @@
           <w:numId w:val="0"/>
         </w:numPr>
       </w:pPr>
-      <w:bookmarkStart w:id="4" w:name="_Toc476647859"/>
+      <w:bookmarkStart w:id="4" w:name="_Toc476911452"/>
       <w:r>
         <w:rPr>
           <w:rFonts w:hint="eastAsia"/>
@@ -2462,7 +2532,7 @@
           <w:szCs w:val="36"/>
         </w:rPr>
       </w:pPr>
-      <w:bookmarkStart w:id="5" w:name="_Toc476647860"/>
+      <w:bookmarkStart w:id="5" w:name="_Toc476911453"/>
       <w:r>
         <w:rPr>
           <w:rFonts w:ascii="Book Antiqua" w:eastAsia="黑体" w:hAnsi="Book Antiqua" w:cs="宋体" w:hint="eastAsia"/>
@@ -2631,7 +2701,7 @@
           <w:szCs w:val="36"/>
         </w:rPr>
       </w:pPr>
-      <w:bookmarkStart w:id="6" w:name="_Toc476647861"/>
+      <w:bookmarkStart w:id="6" w:name="_Toc476911454"/>
       <w:r>
         <w:rPr>
           <w:rFonts w:ascii="Book Antiqua" w:eastAsia="黑体" w:hAnsi="Book Antiqua" w:cs="宋体" w:hint="eastAsia"/>
@@ -3203,7 +3273,7 @@
           <w:lang w:eastAsia="zh-CN"/>
         </w:rPr>
       </w:pPr>
-      <w:bookmarkStart w:id="7" w:name="_Toc476647862"/>
+      <w:bookmarkStart w:id="7" w:name="_Toc476911455"/>
       <w:r>
         <w:rPr>
           <w:rFonts w:ascii="FrutigerNext LT Regular" w:hAnsi="FrutigerNext LT Regular" w:hint="eastAsia"/>
@@ -3255,7 +3325,7 @@
           <w:szCs w:val="36"/>
         </w:rPr>
       </w:pPr>
-      <w:bookmarkStart w:id="8" w:name="_Toc476647863"/>
+      <w:bookmarkStart w:id="8" w:name="_Toc476911456"/>
       <w:r>
         <w:rPr>
           <w:rFonts w:ascii="Book Antiqua" w:eastAsia="黑体" w:hAnsi="Book Antiqua" w:cs="宋体" w:hint="eastAsia"/>
@@ -4202,7 +4272,7 @@
           <w:szCs w:val="36"/>
         </w:rPr>
       </w:pPr>
-      <w:bookmarkStart w:id="9" w:name="_Toc476647864"/>
+      <w:bookmarkStart w:id="9" w:name="_Toc476911457"/>
       <w:r>
         <w:rPr>
           <w:rFonts w:ascii="Book Antiqua" w:eastAsia="黑体" w:hAnsi="Book Antiqua" w:cs="宋体" w:hint="eastAsia"/>
@@ -4427,7 +4497,7 @@
           <w:lang w:eastAsia="zh-CN"/>
         </w:rPr>
       </w:pPr>
-      <w:bookmarkStart w:id="10" w:name="_Toc476647865"/>
+      <w:bookmarkStart w:id="10" w:name="_Toc476911458"/>
       <w:r>
         <w:rPr>
           <w:rFonts w:ascii="FrutigerNext LT Regular" w:hAnsi="FrutigerNext LT Regular" w:hint="eastAsia"/>
@@ -4461,7 +4531,7 @@
           <w:szCs w:val="36"/>
         </w:rPr>
       </w:pPr>
-      <w:bookmarkStart w:id="11" w:name="_Toc476647866"/>
+      <w:bookmarkStart w:id="11" w:name="_Toc476911459"/>
       <w:r>
         <w:rPr>
           <w:rFonts w:ascii="Book Antiqua" w:eastAsia="黑体" w:hAnsi="Book Antiqua" w:cs="宋体"/>
@@ -4491,37 +4561,21 @@
       </w:r>
     </w:p>
     <w:p>
-      <w:pPr>
+      <w:r>
+        <w:t xml:space="preserve">2. </w:t>
+      </w:r>
+      <w:r>
         <w:rPr>
           <w:rFonts w:hint="eastAsia"/>
         </w:rPr>
-      </w:pPr>
-      <w:r>
-        <w:t xml:space="preserve">2. </w:t>
-      </w:r>
-      <w:r>
-        <w:rPr>
-          <w:rFonts w:hint="eastAsia"/>
-        </w:rPr>
         <w:t xml:space="preserve"> E</w:t>
       </w:r>
       <w:r>
         <w:t>ach node disk/vdisk numbers shall not be less than 4 (&gt; = 4)</w:t>
       </w:r>
     </w:p>
-    <w:p>
-      <w:pPr>
-        <w:rPr>
-          <w:rFonts w:hint="eastAsia"/>
-        </w:rPr>
-      </w:pPr>
-    </w:p>
-    <w:p>
-      <w:pPr>
-        <w:rPr>
-          <w:rFonts w:hint="eastAsia"/>
-        </w:rPr>
-      </w:pPr>
+    <w:p/>
+    <w:p>
       <w:bookmarkStart w:id="14" w:name="OLE_LINK34"/>
       <w:bookmarkStart w:id="15" w:name="OLE_LINK35"/>
       <w:bookmarkEnd w:id="12"/>
@@ -4556,11 +4610,6 @@
       </w:r>
     </w:p>
     <w:p>
-      <w:pPr>
-        <w:rPr>
-          <w:rFonts w:hint="eastAsia"/>
-        </w:rPr>
-      </w:pPr>
       <w:r>
         <w:rPr>
           <w:rFonts w:hint="eastAsia"/>
@@ -4620,7 +4669,7 @@
           <w:szCs w:val="36"/>
         </w:rPr>
       </w:pPr>
-      <w:bookmarkStart w:id="16" w:name="_Toc476647867"/>
+      <w:bookmarkStart w:id="16" w:name="_Toc476911460"/>
       <w:bookmarkEnd w:id="14"/>
       <w:bookmarkEnd w:id="15"/>
       <w:r>
@@ -5516,65 +5565,45 @@
       </w:r>
     </w:p>
     <w:p>
-      <w:pPr>
+      <w:r>
         <w:rPr>
           <w:rFonts w:hint="eastAsia"/>
         </w:rPr>
-      </w:pPr>
+        <w:t xml:space="preserve">modify </w:t>
+      </w:r>
+    </w:p>
+    <w:p>
       <w:r>
         <w:rPr>
           <w:rFonts w:hint="eastAsia"/>
         </w:rPr>
-        <w:t xml:space="preserve">modify </w:t>
-      </w:r>
-    </w:p>
-    <w:p>
-      <w:pPr>
+        <w:t xml:space="preserve">      </w:t>
+      </w:r>
+      <w:r>
+        <w:t>KeepAliveTimeout</w:t>
+      </w:r>
+      <w:r>
         <w:rPr>
           <w:rFonts w:hint="eastAsia"/>
         </w:rPr>
-      </w:pPr>
+        <w:t xml:space="preserve"> 5</w:t>
+      </w:r>
       <w:r>
         <w:rPr>
           <w:rFonts w:hint="eastAsia"/>
         </w:rPr>
-        <w:t xml:space="preserve">      </w:t>
-      </w:r>
-      <w:r>
-        <w:t>KeepAliveTimeout</w:t>
-      </w:r>
+        <w:t xml:space="preserve"> </w:t>
+      </w:r>
+    </w:p>
+    <w:p>
       <w:r>
         <w:rPr>
           <w:rFonts w:hint="eastAsia"/>
         </w:rPr>
-        <w:t xml:space="preserve"> 5</w:t>
-      </w:r>
-      <w:r>
-        <w:rPr>
-          <w:rFonts w:hint="eastAsia"/>
-        </w:rPr>
-        <w:t xml:space="preserve"> </w:t>
-      </w:r>
-    </w:p>
-    <w:p>
-      <w:pPr>
-        <w:rPr>
-          <w:rFonts w:hint="eastAsia"/>
-        </w:rPr>
-      </w:pPr>
-      <w:r>
-        <w:rPr>
-          <w:rFonts w:hint="eastAsia"/>
-        </w:rPr>
         <w:t xml:space="preserve">to </w:t>
       </w:r>
     </w:p>
     <w:p>
-      <w:pPr>
-        <w:rPr>
-          <w:rFonts w:hint="eastAsia"/>
-        </w:rPr>
-      </w:pPr>
       <w:r>
         <w:rPr>
           <w:rFonts w:hint="eastAsia"/>
@@ -5714,7 +5743,7 @@
           <w:lang w:eastAsia="zh-CN"/>
         </w:rPr>
       </w:pPr>
-      <w:bookmarkStart w:id="25" w:name="_Toc476647868"/>
+      <w:bookmarkStart w:id="25" w:name="_Toc476911461"/>
       <w:r>
         <w:rPr>
           <w:rFonts w:ascii="FrutigerNext LT Regular" w:hAnsi="FrutigerNext LT Regular" w:hint="eastAsia"/>
@@ -5748,7 +5777,7 @@
           <w:szCs w:val="36"/>
         </w:rPr>
       </w:pPr>
-      <w:bookmarkStart w:id="26" w:name="_Toc476647869"/>
+      <w:bookmarkStart w:id="26" w:name="_Toc476911462"/>
       <w:r>
         <w:rPr>
           <w:rFonts w:ascii="Book Antiqua" w:eastAsia="黑体" w:hAnsi="Book Antiqua" w:cs="宋体" w:hint="eastAsia"/>
@@ -5844,7 +5873,7 @@
           <w:szCs w:val="36"/>
         </w:rPr>
       </w:pPr>
-      <w:bookmarkStart w:id="27" w:name="_Toc476647870"/>
+      <w:bookmarkStart w:id="27" w:name="_Toc476911463"/>
       <w:r>
         <w:rPr>
           <w:rFonts w:ascii="Book Antiqua" w:eastAsia="黑体" w:hAnsi="Book Antiqua" w:cs="宋体" w:hint="eastAsia"/>
@@ -5938,7 +5967,7 @@
           <w:szCs w:val="36"/>
         </w:rPr>
       </w:pPr>
-      <w:bookmarkStart w:id="28" w:name="_Toc476647871"/>
+      <w:bookmarkStart w:id="28" w:name="_Toc476911464"/>
       <w:r>
         <w:rPr>
           <w:rFonts w:ascii="Book Antiqua" w:eastAsia="黑体" w:hAnsi="Book Antiqua" w:cs="宋体"/>
@@ -6025,7 +6054,7 @@
           <w:szCs w:val="36"/>
         </w:rPr>
       </w:pPr>
-      <w:bookmarkStart w:id="29" w:name="_Toc476647872"/>
+      <w:bookmarkStart w:id="29" w:name="_Toc476911465"/>
       <w:r>
         <w:rPr>
           <w:rFonts w:ascii="Book Antiqua" w:eastAsia="黑体" w:hAnsi="Book Antiqua" w:cs="宋体" w:hint="eastAsia"/>
@@ -6113,7 +6142,7 @@
           <w:szCs w:val="36"/>
         </w:rPr>
       </w:pPr>
-      <w:bookmarkStart w:id="30" w:name="_Toc476647873"/>
+      <w:bookmarkStart w:id="30" w:name="_Toc476911466"/>
       <w:r>
         <w:rPr>
           <w:rFonts w:ascii="Book Antiqua" w:eastAsia="黑体" w:hAnsi="Book Antiqua" w:cs="宋体" w:hint="eastAsia"/>
@@ -6279,7 +6308,7 @@
           <w:szCs w:val="36"/>
         </w:rPr>
       </w:pPr>
-      <w:bookmarkStart w:id="31" w:name="_Toc476647874"/>
+      <w:bookmarkStart w:id="31" w:name="_Toc476911467"/>
       <w:r>
         <w:rPr>
           <w:rFonts w:ascii="Book Antiqua" w:eastAsia="黑体" w:hAnsi="Book Antiqua" w:cs="宋体"/>
@@ -8397,7 +8426,7 @@
           <w:szCs w:val="36"/>
         </w:rPr>
       </w:pPr>
-      <w:bookmarkStart w:id="34" w:name="_Toc476647875"/>
+      <w:bookmarkStart w:id="34" w:name="_Toc476911468"/>
       <w:r>
         <w:rPr>
           <w:rFonts w:ascii="Book Antiqua" w:eastAsia="黑体" w:hAnsi="Book Antiqua" w:cs="宋体" w:hint="eastAsia"/>
@@ -8707,43 +8736,32 @@
     </w:p>
     <w:p/>
     <w:p>
-      <w:pPr>
+      <w:r>
         <w:rPr>
           <w:rFonts w:hint="eastAsia"/>
         </w:rPr>
-      </w:pPr>
+        <w:t>project</w:t>
+      </w:r>
       <w:r>
         <w:rPr>
           <w:rFonts w:hint="eastAsia"/>
         </w:rPr>
-        <w:t>project</w:t>
+        <w:t>的详细配置，请参考</w:t>
       </w:r>
       <w:r>
         <w:rPr>
           <w:rFonts w:hint="eastAsia"/>
         </w:rPr>
-        <w:t>的详细配置，请参考</w:t>
+        <w:t>Nanking lab 172.16.146.234</w:t>
       </w:r>
       <w:r>
         <w:rPr>
           <w:rFonts w:hint="eastAsia"/>
         </w:rPr>
-        <w:t>Nanking lab 172.16.146.234</w:t>
-      </w:r>
-      <w:r>
-        <w:rPr>
-          <w:rFonts w:hint="eastAsia"/>
-        </w:rPr>
         <w:t>的设置。</w:t>
       </w:r>
     </w:p>
-    <w:p>
-      <w:pPr>
-        <w:rPr>
-          <w:rFonts w:hint="eastAsia"/>
-        </w:rPr>
-      </w:pPr>
-    </w:p>
+    <w:p/>
     <w:p>
       <w:pPr>
         <w:pStyle w:val="3"/>
@@ -8758,33 +8776,28 @@
         <w:spacing w:before="0" w:after="0" w:line="240" w:lineRule="auto"/>
         <w:jc w:val="left"/>
         <w:rPr>
+          <w:rFonts w:ascii="Book Antiqua" w:eastAsia="黑体" w:hAnsi="Book Antiqua" w:cs="宋体"/>
+          <w:noProof/>
+          <w:kern w:val="0"/>
+          <w:sz w:val="36"/>
+          <w:szCs w:val="36"/>
+        </w:rPr>
+      </w:pPr>
+      <w:bookmarkStart w:id="35" w:name="_Toc476911469"/>
+      <w:r>
+        <w:rPr>
           <w:rFonts w:ascii="Book Antiqua" w:eastAsia="黑体" w:hAnsi="Book Antiqua" w:cs="宋体" w:hint="eastAsia"/>
           <w:noProof/>
           <w:kern w:val="0"/>
           <w:sz w:val="36"/>
           <w:szCs w:val="36"/>
         </w:rPr>
-      </w:pPr>
-      <w:bookmarkStart w:id="35" w:name="_Toc476647876"/>
-      <w:r>
-        <w:rPr>
-          <w:rFonts w:ascii="Book Antiqua" w:eastAsia="黑体" w:hAnsi="Book Antiqua" w:cs="宋体" w:hint="eastAsia"/>
-          <w:noProof/>
-          <w:kern w:val="0"/>
-          <w:sz w:val="36"/>
-          <w:szCs w:val="36"/>
-        </w:rPr>
         <w:lastRenderedPageBreak/>
         <w:t>E-mail Over View</w:t>
       </w:r>
       <w:bookmarkEnd w:id="35"/>
     </w:p>
     <w:p>
-      <w:pPr>
-        <w:rPr>
-          <w:rFonts w:hint="eastAsia"/>
-        </w:rPr>
-      </w:pPr>
       <w:bookmarkStart w:id="36" w:name="OLE_LINK3"/>
       <w:bookmarkStart w:id="37" w:name="OLE_LINK4"/>
       <w:r>
@@ -8809,11 +8822,6 @@
     <w:bookmarkEnd w:id="36"/>
     <w:bookmarkEnd w:id="37"/>
     <w:p>
-      <w:pPr>
-        <w:rPr>
-          <w:rFonts w:hint="eastAsia"/>
-        </w:rPr>
-      </w:pPr>
       <w:r>
         <w:rPr>
           <w:rFonts w:hint="eastAsia"/>
@@ -8867,15 +8875,177 @@
       </w:r>
     </w:p>
     <w:p/>
+    <w:p/>
+    <w:p/>
+    <w:p>
+      <w:pPr>
+        <w:pStyle w:val="3"/>
+        <w:widowControl/>
+        <w:numPr>
+          <w:ilvl w:val="2"/>
+          <w:numId w:val="0"/>
+        </w:numPr>
+        <w:topLinePunct/>
+        <w:adjustRightInd w:val="0"/>
+        <w:snapToGrid w:val="0"/>
+        <w:spacing w:before="0" w:after="0" w:line="240" w:lineRule="auto"/>
+        <w:jc w:val="left"/>
+        <w:rPr>
+          <w:rFonts w:ascii="Book Antiqua" w:eastAsia="黑体" w:hAnsi="Book Antiqua" w:cs="宋体"/>
+          <w:noProof/>
+          <w:kern w:val="0"/>
+          <w:sz w:val="36"/>
+          <w:szCs w:val="36"/>
+        </w:rPr>
+      </w:pPr>
+      <w:bookmarkStart w:id="38" w:name="_Toc476911470"/>
+      <w:r>
+        <w:rPr>
+          <w:rFonts w:ascii="Book Antiqua" w:eastAsia="黑体" w:hAnsi="Book Antiqua" w:cs="宋体" w:hint="eastAsia"/>
+          <w:noProof/>
+          <w:kern w:val="0"/>
+          <w:sz w:val="36"/>
+          <w:szCs w:val="36"/>
+        </w:rPr>
+        <w:t>Open report.html failed</w:t>
+      </w:r>
+      <w:bookmarkEnd w:id="38"/>
+    </w:p>
     <w:p>
       <w:r>
         <w:rPr>
           <w:rFonts w:hint="eastAsia"/>
         </w:rPr>
+        <w:t>just like this:</w:t>
+      </w:r>
+    </w:p>
+    <w:p>
+      <w:r>
+        <w:rPr>
+          <w:noProof/>
+        </w:rPr>
+        <w:drawing>
+          <wp:inline distT="0" distB="0" distL="0" distR="0">
+            <wp:extent cx="5267325" cy="1819275"/>
+            <wp:effectExtent l="19050" t="0" r="9525" b="0"/>
+            <wp:docPr id="21" name="图片 1"/>
+            <wp:cNvGraphicFramePr>
+              <a:graphicFrameLocks xmlns:a="http://schemas.openxmlformats.org/drawingml/2006/main" noChangeAspect="1"/>
+            </wp:cNvGraphicFramePr>
+            <a:graphic xmlns:a="http://schemas.openxmlformats.org/drawingml/2006/main">
+              <a:graphicData uri="http://schemas.openxmlformats.org/drawingml/2006/picture">
+                <pic:pic xmlns:pic="http://schemas.openxmlformats.org/drawingml/2006/picture">
+                  <pic:nvPicPr>
+                    <pic:cNvPr id="0" name="Picture 1"/>
+                    <pic:cNvPicPr>
+                      <a:picLocks noChangeAspect="1" noChangeArrowheads="1"/>
+                    </pic:cNvPicPr>
+                  </pic:nvPicPr>
+                  <pic:blipFill>
+                    <a:blip r:embed="rId31"/>
+                    <a:srcRect/>
+                    <a:stretch>
+                      <a:fillRect/>
+                    </a:stretch>
+                  </pic:blipFill>
+                  <pic:spPr bwMode="auto">
+                    <a:xfrm>
+                      <a:off x="0" y="0"/>
+                      <a:ext cx="5267325" cy="1819275"/>
+                    </a:xfrm>
+                    <a:prstGeom prst="rect">
+                      <a:avLst/>
+                    </a:prstGeom>
+                    <a:noFill/>
+                    <a:ln w="9525">
+                      <a:noFill/>
+                      <a:miter lim="800000"/>
+                      <a:headEnd/>
+                      <a:tailEnd/>
+                    </a:ln>
+                  </pic:spPr>
+                </pic:pic>
+              </a:graphicData>
+            </a:graphic>
+          </wp:inline>
+        </w:drawing>
+      </w:r>
+    </w:p>
+    <w:p>
+      <w:r>
+        <w:rPr>
+          <w:rFonts w:hint="eastAsia"/>
+        </w:rPr>
+        <w:t>This is a bug of Jenkins,  the work around is:</w:t>
+      </w:r>
+    </w:p>
+    <w:p>
+      <w:pPr>
+        <w:rPr>
+          <w:color w:val="000000"/>
+          <w:szCs w:val="21"/>
+        </w:rPr>
+      </w:pPr>
+      <w:hyperlink r:id="rId32" w:history="1">
+        <w:r>
+          <w:rPr>
+            <w:rStyle w:val="a9"/>
+            <w:rFonts w:hint="eastAsia"/>
+            <w:szCs w:val="21"/>
+          </w:rPr>
+          <w:t>https://issues.jenkins-ci.org/browse/JENKINS-32118</w:t>
+        </w:r>
+      </w:hyperlink>
+    </w:p>
+    <w:p/>
+    <w:p>
+      <w:r>
+        <w:rPr>
+          <w:rFonts w:hint="eastAsia"/>
+        </w:rPr>
+        <w:t xml:space="preserve">Run the command in </w:t>
+      </w:r>
+      <w:r>
+        <w:t>Script Console</w:t>
+      </w:r>
+      <w:r>
+        <w:rPr>
+          <w:rFonts w:hint="eastAsia"/>
+        </w:rPr>
+        <w:t>:</w:t>
+      </w:r>
+    </w:p>
+    <w:p>
+      <w:pPr>
+        <w:rPr>
+          <w:color w:val="000000"/>
+          <w:szCs w:val="21"/>
+        </w:rPr>
+      </w:pPr>
+      <w:r>
+        <w:rPr>
+          <w:rFonts w:hint="eastAsia"/>
+        </w:rPr>
+        <w:t>system.setProperty("hudson.model.DirectoryBrowserSupport</w:t>
+      </w:r>
+      <w:r>
+        <w:rPr>
+          <w:rFonts w:hint="eastAsia"/>
+          <w:color w:val="000000"/>
+          <w:szCs w:val="21"/>
+        </w:rPr>
+        <w:t>.CSP","sandbox allow-scripts; default-src 'none'; img-src 'self' data: ; style-src 'self' 'unsafe-inline' data: ; script-src 'self' 'unsafe-inline' 'unsafe-eval' ;")</w:t>
+      </w:r>
+    </w:p>
+    <w:p/>
+    <w:p>
+      <w:r>
+        <w:rPr>
+          <w:rFonts w:hint="eastAsia"/>
+        </w:rPr>
         <w:t>That's all.</w:t>
       </w:r>
     </w:p>
-    <w:p/>
     <w:sectPr>
       <w:pgSz w:w="11906" w:h="16838"/>
       <w:pgMar w:top="1440" w:right="1800" w:bottom="1440" w:left="1800" w:header="851" w:footer="992" w:gutter="0"/>
@@ -9387,6 +9557,9 @@
     <w:abstractNumId w:val="0"/>
   </w:num>
   <w:num w:numId="21">
+    <w:abstractNumId w:val="0"/>
+  </w:num>
+  <w:num w:numId="22">
     <w:abstractNumId w:val="0"/>
   </w:num>
 </w:numbering>

</xml_diff>

<commit_message>
1.Modify the document, increase the construction environment to solve the problem of failure 2.Modify method of to get secret_key, when the key contains "/" symbol,.S3conf configuration error, the test case execution failed
</commit_message>
<xml_diff>
--- a/doc/robot framework installation and integration with Jenkins.docx
+++ b/doc/robot framework installation and integration with Jenkins.docx
@@ -13,7 +13,7 @@
           <w:szCs w:val="52"/>
         </w:rPr>
       </w:pPr>
-      <w:bookmarkStart w:id="0" w:name="_Toc476911448"/>
+      <w:bookmarkStart w:id="0" w:name="_Toc477366922"/>
       <w:r>
         <w:rPr>
           <w:rFonts w:asciiTheme="majorEastAsia" w:eastAsiaTheme="majorEastAsia" w:hAnsiTheme="majorEastAsia"/>
@@ -56,7 +56,7 @@
           <w:noProof/>
         </w:rPr>
       </w:pPr>
-      <w:hyperlink w:anchor="_Toc476911448" w:history="1">
+      <w:hyperlink w:anchor="_Toc477366922" w:history="1">
         <w:r>
           <w:rPr>
             <w:rStyle w:val="a9"/>
@@ -85,7 +85,7 @@
             <w:noProof/>
             <w:webHidden/>
           </w:rPr>
-          <w:instrText xml:space="preserve"> PAGEREF _Toc476911448 \h </w:instrText>
+          <w:instrText xml:space="preserve"> PAGEREF _Toc477366922 \h </w:instrText>
         </w:r>
         <w:r>
           <w:rPr>
@@ -126,7 +126,7 @@
           <w:noProof/>
         </w:rPr>
       </w:pPr>
-      <w:hyperlink w:anchor="_Toc476911449" w:history="1">
+      <w:hyperlink w:anchor="_Toc477366923" w:history="1">
         <w:r>
           <w:rPr>
             <w:rStyle w:val="a9"/>
@@ -154,7 +154,7 @@
             <w:noProof/>
             <w:webHidden/>
           </w:rPr>
-          <w:instrText xml:space="preserve"> PAGEREF _Toc476911449 \h </w:instrText>
+          <w:instrText xml:space="preserve"> PAGEREF _Toc477366923 \h </w:instrText>
         </w:r>
         <w:r>
           <w:rPr>
@@ -195,7 +195,7 @@
           <w:noProof/>
         </w:rPr>
       </w:pPr>
-      <w:hyperlink w:anchor="_Toc476911450" w:history="1">
+      <w:hyperlink w:anchor="_Toc477366924" w:history="1">
         <w:r>
           <w:rPr>
             <w:rStyle w:val="a9"/>
@@ -223,7 +223,7 @@
             <w:noProof/>
             <w:webHidden/>
           </w:rPr>
-          <w:instrText xml:space="preserve"> PAGEREF _Toc476911450 \h </w:instrText>
+          <w:instrText xml:space="preserve"> PAGEREF _Toc477366924 \h </w:instrText>
         </w:r>
         <w:r>
           <w:rPr>
@@ -264,7 +264,7 @@
           <w:noProof/>
         </w:rPr>
       </w:pPr>
-      <w:hyperlink w:anchor="_Toc476911451" w:history="1">
+      <w:hyperlink w:anchor="_Toc477366925" w:history="1">
         <w:r>
           <w:rPr>
             <w:rStyle w:val="a9"/>
@@ -291,7 +291,7 @@
             <w:noProof/>
             <w:webHidden/>
           </w:rPr>
-          <w:instrText xml:space="preserve"> PAGEREF _Toc476911451 \h </w:instrText>
+          <w:instrText xml:space="preserve"> PAGEREF _Toc477366925 \h </w:instrText>
         </w:r>
         <w:r>
           <w:rPr>
@@ -332,7 +332,7 @@
           <w:noProof/>
         </w:rPr>
       </w:pPr>
-      <w:hyperlink w:anchor="_Toc476911452" w:history="1">
+      <w:hyperlink w:anchor="_Toc477366926" w:history="1">
         <w:r>
           <w:rPr>
             <w:rStyle w:val="a9"/>
@@ -359,7 +359,7 @@
             <w:noProof/>
             <w:webHidden/>
           </w:rPr>
-          <w:instrText xml:space="preserve"> PAGEREF _Toc476911452 \h </w:instrText>
+          <w:instrText xml:space="preserve"> PAGEREF _Toc477366926 \h </w:instrText>
         </w:r>
         <w:r>
           <w:rPr>
@@ -400,7 +400,7 @@
           <w:noProof/>
         </w:rPr>
       </w:pPr>
-      <w:hyperlink w:anchor="_Toc476911453" w:history="1">
+      <w:hyperlink w:anchor="_Toc477366927" w:history="1">
         <w:r>
           <w:rPr>
             <w:rStyle w:val="a9"/>
@@ -429,7 +429,7 @@
             <w:noProof/>
             <w:webHidden/>
           </w:rPr>
-          <w:instrText xml:space="preserve"> PAGEREF _Toc476911453 \h </w:instrText>
+          <w:instrText xml:space="preserve"> PAGEREF _Toc477366927 \h </w:instrText>
         </w:r>
         <w:r>
           <w:rPr>
@@ -470,7 +470,7 @@
           <w:noProof/>
         </w:rPr>
       </w:pPr>
-      <w:hyperlink w:anchor="_Toc476911454" w:history="1">
+      <w:hyperlink w:anchor="_Toc477366928" w:history="1">
         <w:r>
           <w:rPr>
             <w:rStyle w:val="a9"/>
@@ -499,7 +499,7 @@
             <w:noProof/>
             <w:webHidden/>
           </w:rPr>
-          <w:instrText xml:space="preserve"> PAGEREF _Toc476911454 \h </w:instrText>
+          <w:instrText xml:space="preserve"> PAGEREF _Toc477366928 \h </w:instrText>
         </w:r>
         <w:r>
           <w:rPr>
@@ -540,7 +540,7 @@
           <w:noProof/>
         </w:rPr>
       </w:pPr>
-      <w:hyperlink w:anchor="_Toc476911455" w:history="1">
+      <w:hyperlink w:anchor="_Toc477366929" w:history="1">
         <w:r>
           <w:rPr>
             <w:rStyle w:val="a9"/>
@@ -568,7 +568,7 @@
             <w:noProof/>
             <w:webHidden/>
           </w:rPr>
-          <w:instrText xml:space="preserve"> PAGEREF _Toc476911455 \h </w:instrText>
+          <w:instrText xml:space="preserve"> PAGEREF _Toc477366929 \h </w:instrText>
         </w:r>
         <w:r>
           <w:rPr>
@@ -609,7 +609,7 @@
           <w:noProof/>
         </w:rPr>
       </w:pPr>
-      <w:hyperlink w:anchor="_Toc476911456" w:history="1">
+      <w:hyperlink w:anchor="_Toc477366930" w:history="1">
         <w:r>
           <w:rPr>
             <w:rStyle w:val="a9"/>
@@ -638,7 +638,7 @@
             <w:noProof/>
             <w:webHidden/>
           </w:rPr>
-          <w:instrText xml:space="preserve"> PAGEREF _Toc476911456 \h </w:instrText>
+          <w:instrText xml:space="preserve"> PAGEREF _Toc477366930 \h </w:instrText>
         </w:r>
         <w:r>
           <w:rPr>
@@ -679,7 +679,7 @@
           <w:noProof/>
         </w:rPr>
       </w:pPr>
-      <w:hyperlink w:anchor="_Toc476911457" w:history="1">
+      <w:hyperlink w:anchor="_Toc477366931" w:history="1">
         <w:r>
           <w:rPr>
             <w:rStyle w:val="a9"/>
@@ -708,7 +708,7 @@
             <w:noProof/>
             <w:webHidden/>
           </w:rPr>
-          <w:instrText xml:space="preserve"> PAGEREF _Toc476911457 \h </w:instrText>
+          <w:instrText xml:space="preserve"> PAGEREF _Toc477366931 \h </w:instrText>
         </w:r>
         <w:r>
           <w:rPr>
@@ -749,7 +749,7 @@
           <w:noProof/>
         </w:rPr>
       </w:pPr>
-      <w:hyperlink w:anchor="_Toc476911458" w:history="1">
+      <w:hyperlink w:anchor="_Toc477366932" w:history="1">
         <w:r>
           <w:rPr>
             <w:rStyle w:val="a9"/>
@@ -777,7 +777,7 @@
             <w:noProof/>
             <w:webHidden/>
           </w:rPr>
-          <w:instrText xml:space="preserve"> PAGEREF _Toc476911458 \h </w:instrText>
+          <w:instrText xml:space="preserve"> PAGEREF _Toc477366932 \h </w:instrText>
         </w:r>
         <w:r>
           <w:rPr>
@@ -818,7 +818,7 @@
           <w:noProof/>
         </w:rPr>
       </w:pPr>
-      <w:hyperlink w:anchor="_Toc476911459" w:history="1">
+      <w:hyperlink w:anchor="_Toc477366933" w:history="1">
         <w:r>
           <w:rPr>
             <w:rStyle w:val="a9"/>
@@ -847,7 +847,7 @@
             <w:noProof/>
             <w:webHidden/>
           </w:rPr>
-          <w:instrText xml:space="preserve"> PAGEREF _Toc476911459 \h </w:instrText>
+          <w:instrText xml:space="preserve"> PAGEREF _Toc477366933 \h </w:instrText>
         </w:r>
         <w:r>
           <w:rPr>
@@ -888,7 +888,7 @@
           <w:noProof/>
         </w:rPr>
       </w:pPr>
-      <w:hyperlink w:anchor="_Toc476911460" w:history="1">
+      <w:hyperlink w:anchor="_Toc477366934" w:history="1">
         <w:r>
           <w:rPr>
             <w:rStyle w:val="a9"/>
@@ -917,7 +917,7 @@
             <w:noProof/>
             <w:webHidden/>
           </w:rPr>
-          <w:instrText xml:space="preserve"> PAGEREF _Toc476911460 \h </w:instrText>
+          <w:instrText xml:space="preserve"> PAGEREF _Toc477366934 \h </w:instrText>
         </w:r>
         <w:r>
           <w:rPr>
@@ -958,7 +958,7 @@
           <w:noProof/>
         </w:rPr>
       </w:pPr>
-      <w:hyperlink w:anchor="_Toc476911461" w:history="1">
+      <w:hyperlink w:anchor="_Toc477366935" w:history="1">
         <w:r>
           <w:rPr>
             <w:rStyle w:val="a9"/>
@@ -986,7 +986,7 @@
             <w:noProof/>
             <w:webHidden/>
           </w:rPr>
-          <w:instrText xml:space="preserve"> PAGEREF _Toc476911461 \h </w:instrText>
+          <w:instrText xml:space="preserve"> PAGEREF _Toc477366935 \h </w:instrText>
         </w:r>
         <w:r>
           <w:rPr>
@@ -1006,7 +1006,7 @@
             <w:noProof/>
             <w:webHidden/>
           </w:rPr>
-          <w:t>10</w:t>
+          <w:t>11</w:t>
         </w:r>
         <w:r>
           <w:rPr>
@@ -1027,7 +1027,7 @@
           <w:noProof/>
         </w:rPr>
       </w:pPr>
-      <w:hyperlink w:anchor="_Toc476911462" w:history="1">
+      <w:hyperlink w:anchor="_Toc477366936" w:history="1">
         <w:r>
           <w:rPr>
             <w:rStyle w:val="a9"/>
@@ -1056,7 +1056,7 @@
             <w:noProof/>
             <w:webHidden/>
           </w:rPr>
-          <w:instrText xml:space="preserve"> PAGEREF _Toc476911462 \h </w:instrText>
+          <w:instrText xml:space="preserve"> PAGEREF _Toc477366936 \h </w:instrText>
         </w:r>
         <w:r>
           <w:rPr>
@@ -1076,7 +1076,7 @@
             <w:noProof/>
             <w:webHidden/>
           </w:rPr>
-          <w:t>11</w:t>
+          <w:t>12</w:t>
         </w:r>
         <w:r>
           <w:rPr>
@@ -1097,7 +1097,7 @@
           <w:noProof/>
         </w:rPr>
       </w:pPr>
-      <w:hyperlink w:anchor="_Toc476911463" w:history="1">
+      <w:hyperlink w:anchor="_Toc477366937" w:history="1">
         <w:r>
           <w:rPr>
             <w:rStyle w:val="a9"/>
@@ -1126,7 +1126,7 @@
             <w:noProof/>
             <w:webHidden/>
           </w:rPr>
-          <w:instrText xml:space="preserve"> PAGEREF _Toc476911463 \h </w:instrText>
+          <w:instrText xml:space="preserve"> PAGEREF _Toc477366937 \h </w:instrText>
         </w:r>
         <w:r>
           <w:rPr>
@@ -1146,7 +1146,7 @@
             <w:noProof/>
             <w:webHidden/>
           </w:rPr>
-          <w:t>11</w:t>
+          <w:t>12</w:t>
         </w:r>
         <w:r>
           <w:rPr>
@@ -1167,7 +1167,7 @@
           <w:noProof/>
         </w:rPr>
       </w:pPr>
-      <w:hyperlink w:anchor="_Toc476911464" w:history="1">
+      <w:hyperlink w:anchor="_Toc477366938" w:history="1">
         <w:r>
           <w:rPr>
             <w:rStyle w:val="a9"/>
@@ -1196,7 +1196,7 @@
             <w:noProof/>
             <w:webHidden/>
           </w:rPr>
-          <w:instrText xml:space="preserve"> PAGEREF _Toc476911464 \h </w:instrText>
+          <w:instrText xml:space="preserve"> PAGEREF _Toc477366938 \h </w:instrText>
         </w:r>
         <w:r>
           <w:rPr>
@@ -1216,7 +1216,7 @@
             <w:noProof/>
             <w:webHidden/>
           </w:rPr>
-          <w:t>11</w:t>
+          <w:t>12</w:t>
         </w:r>
         <w:r>
           <w:rPr>
@@ -1237,7 +1237,7 @@
           <w:noProof/>
         </w:rPr>
       </w:pPr>
-      <w:hyperlink w:anchor="_Toc476911465" w:history="1">
+      <w:hyperlink w:anchor="_Toc477366939" w:history="1">
         <w:r>
           <w:rPr>
             <w:rStyle w:val="a9"/>
@@ -1266,7 +1266,7 @@
             <w:noProof/>
             <w:webHidden/>
           </w:rPr>
-          <w:instrText xml:space="preserve"> PAGEREF _Toc476911465 \h </w:instrText>
+          <w:instrText xml:space="preserve"> PAGEREF _Toc477366939 \h </w:instrText>
         </w:r>
         <w:r>
           <w:rPr>
@@ -1286,7 +1286,7 @@
             <w:noProof/>
             <w:webHidden/>
           </w:rPr>
-          <w:t>12</w:t>
+          <w:t>13</w:t>
         </w:r>
         <w:r>
           <w:rPr>
@@ -1307,7 +1307,7 @@
           <w:noProof/>
         </w:rPr>
       </w:pPr>
-      <w:hyperlink w:anchor="_Toc476911466" w:history="1">
+      <w:hyperlink w:anchor="_Toc477366940" w:history="1">
         <w:r>
           <w:rPr>
             <w:rStyle w:val="a9"/>
@@ -1336,7 +1336,7 @@
             <w:noProof/>
             <w:webHidden/>
           </w:rPr>
-          <w:instrText xml:space="preserve"> PAGEREF _Toc476911466 \h </w:instrText>
+          <w:instrText xml:space="preserve"> PAGEREF _Toc477366940 \h </w:instrText>
         </w:r>
         <w:r>
           <w:rPr>
@@ -1356,7 +1356,7 @@
             <w:noProof/>
             <w:webHidden/>
           </w:rPr>
-          <w:t>12</w:t>
+          <w:t>13</w:t>
         </w:r>
         <w:r>
           <w:rPr>
@@ -1377,7 +1377,7 @@
           <w:noProof/>
         </w:rPr>
       </w:pPr>
-      <w:hyperlink w:anchor="_Toc476911467" w:history="1">
+      <w:hyperlink w:anchor="_Toc477366941" w:history="1">
         <w:r>
           <w:rPr>
             <w:rStyle w:val="a9"/>
@@ -1406,7 +1406,7 @@
             <w:noProof/>
             <w:webHidden/>
           </w:rPr>
-          <w:instrText xml:space="preserve"> PAGEREF _Toc476911467 \h </w:instrText>
+          <w:instrText xml:space="preserve"> PAGEREF _Toc477366941 \h </w:instrText>
         </w:r>
         <w:r>
           <w:rPr>
@@ -1426,7 +1426,7 @@
             <w:noProof/>
             <w:webHidden/>
           </w:rPr>
-          <w:t>12</w:t>
+          <w:t>13</w:t>
         </w:r>
         <w:r>
           <w:rPr>
@@ -1447,7 +1447,7 @@
           <w:noProof/>
         </w:rPr>
       </w:pPr>
-      <w:hyperlink w:anchor="_Toc476911468" w:history="1">
+      <w:hyperlink w:anchor="_Toc477366942" w:history="1">
         <w:r>
           <w:rPr>
             <w:rStyle w:val="a9"/>
@@ -1476,7 +1476,7 @@
             <w:noProof/>
             <w:webHidden/>
           </w:rPr>
-          <w:instrText xml:space="preserve"> PAGEREF _Toc476911468 \h </w:instrText>
+          <w:instrText xml:space="preserve"> PAGEREF _Toc477366942 \h </w:instrText>
         </w:r>
         <w:r>
           <w:rPr>
@@ -1496,7 +1496,7 @@
             <w:noProof/>
             <w:webHidden/>
           </w:rPr>
-          <w:t>15</w:t>
+          <w:t>16</w:t>
         </w:r>
         <w:r>
           <w:rPr>
@@ -1517,7 +1517,7 @@
           <w:noProof/>
         </w:rPr>
       </w:pPr>
-      <w:hyperlink w:anchor="_Toc476911469" w:history="1">
+      <w:hyperlink w:anchor="_Toc477366943" w:history="1">
         <w:r>
           <w:rPr>
             <w:rStyle w:val="a9"/>
@@ -1546,7 +1546,7 @@
             <w:noProof/>
             <w:webHidden/>
           </w:rPr>
-          <w:instrText xml:space="preserve"> PAGEREF _Toc476911469 \h </w:instrText>
+          <w:instrText xml:space="preserve"> PAGEREF _Toc477366943 \h </w:instrText>
         </w:r>
         <w:r>
           <w:rPr>
@@ -1566,7 +1566,7 @@
             <w:noProof/>
             <w:webHidden/>
           </w:rPr>
-          <w:t>17</w:t>
+          <w:t>18</w:t>
         </w:r>
         <w:r>
           <w:rPr>
@@ -1587,7 +1587,7 @@
           <w:noProof/>
         </w:rPr>
       </w:pPr>
-      <w:hyperlink w:anchor="_Toc476911470" w:history="1">
+      <w:hyperlink w:anchor="_Toc477366944" w:history="1">
         <w:r>
           <w:rPr>
             <w:rStyle w:val="a9"/>
@@ -1616,7 +1616,7 @@
             <w:noProof/>
             <w:webHidden/>
           </w:rPr>
-          <w:instrText xml:space="preserve"> PAGEREF _Toc476911470 \h </w:instrText>
+          <w:instrText xml:space="preserve"> PAGEREF _Toc477366944 \h </w:instrText>
         </w:r>
         <w:r>
           <w:rPr>
@@ -1636,7 +1636,7 @@
             <w:noProof/>
             <w:webHidden/>
           </w:rPr>
-          <w:t>17</w:t>
+          <w:t>18</w:t>
         </w:r>
         <w:r>
           <w:rPr>
@@ -1680,7 +1680,7 @@
           <w:lang w:eastAsia="zh-CN"/>
         </w:rPr>
       </w:pPr>
-      <w:bookmarkStart w:id="1" w:name="_Toc476911449"/>
+      <w:bookmarkStart w:id="1" w:name="_Toc477366923"/>
       <w:r>
         <w:rPr>
           <w:rFonts w:ascii="FrutigerNext LT Regular" w:hAnsi="FrutigerNext LT Regular" w:hint="eastAsia"/>
@@ -1997,7 +1997,7 @@
           <w:lang w:eastAsia="zh-CN"/>
         </w:rPr>
       </w:pPr>
-      <w:bookmarkStart w:id="2" w:name="_Toc476911450"/>
+      <w:bookmarkStart w:id="2" w:name="_Toc477366924"/>
       <w:r>
         <w:rPr>
           <w:rFonts w:ascii="FrutigerNext LT Regular" w:hAnsi="FrutigerNext LT Regular" w:hint="eastAsia"/>
@@ -2026,7 +2026,7 @@
           <w:numId w:val="0"/>
         </w:numPr>
       </w:pPr>
-      <w:bookmarkStart w:id="3" w:name="_Toc476911451"/>
+      <w:bookmarkStart w:id="3" w:name="_Toc477366925"/>
       <w:r>
         <w:rPr>
           <w:rFonts w:hint="eastAsia"/>
@@ -2152,7 +2152,7 @@
           <w:numId w:val="0"/>
         </w:numPr>
       </w:pPr>
-      <w:bookmarkStart w:id="4" w:name="_Toc476911452"/>
+      <w:bookmarkStart w:id="4" w:name="_Toc477366926"/>
       <w:r>
         <w:rPr>
           <w:rFonts w:hint="eastAsia"/>
@@ -2532,7 +2532,7 @@
           <w:szCs w:val="36"/>
         </w:rPr>
       </w:pPr>
-      <w:bookmarkStart w:id="5" w:name="_Toc476911453"/>
+      <w:bookmarkStart w:id="5" w:name="_Toc477366927"/>
       <w:r>
         <w:rPr>
           <w:rFonts w:ascii="Book Antiqua" w:eastAsia="黑体" w:hAnsi="Book Antiqua" w:cs="宋体" w:hint="eastAsia"/>
@@ -2701,7 +2701,7 @@
           <w:szCs w:val="36"/>
         </w:rPr>
       </w:pPr>
-      <w:bookmarkStart w:id="6" w:name="_Toc476911454"/>
+      <w:bookmarkStart w:id="6" w:name="_Toc477366928"/>
       <w:r>
         <w:rPr>
           <w:rFonts w:ascii="Book Antiqua" w:eastAsia="黑体" w:hAnsi="Book Antiqua" w:cs="宋体" w:hint="eastAsia"/>
@@ -3273,7 +3273,7 @@
           <w:lang w:eastAsia="zh-CN"/>
         </w:rPr>
       </w:pPr>
-      <w:bookmarkStart w:id="7" w:name="_Toc476911455"/>
+      <w:bookmarkStart w:id="7" w:name="_Toc477366929"/>
       <w:r>
         <w:rPr>
           <w:rFonts w:ascii="FrutigerNext LT Regular" w:hAnsi="FrutigerNext LT Regular" w:hint="eastAsia"/>
@@ -3325,7 +3325,7 @@
           <w:szCs w:val="36"/>
         </w:rPr>
       </w:pPr>
-      <w:bookmarkStart w:id="8" w:name="_Toc476911456"/>
+      <w:bookmarkStart w:id="8" w:name="_Toc477366930"/>
       <w:r>
         <w:rPr>
           <w:rFonts w:ascii="Book Antiqua" w:eastAsia="黑体" w:hAnsi="Book Antiqua" w:cs="宋体" w:hint="eastAsia"/>
@@ -4272,7 +4272,7 @@
           <w:szCs w:val="36"/>
         </w:rPr>
       </w:pPr>
-      <w:bookmarkStart w:id="9" w:name="_Toc476911457"/>
+      <w:bookmarkStart w:id="9" w:name="_Toc477366931"/>
       <w:r>
         <w:rPr>
           <w:rFonts w:ascii="Book Antiqua" w:eastAsia="黑体" w:hAnsi="Book Antiqua" w:cs="宋体" w:hint="eastAsia"/>
@@ -4497,7 +4497,7 @@
           <w:lang w:eastAsia="zh-CN"/>
         </w:rPr>
       </w:pPr>
-      <w:bookmarkStart w:id="10" w:name="_Toc476911458"/>
+      <w:bookmarkStart w:id="10" w:name="_Toc477366932"/>
       <w:r>
         <w:rPr>
           <w:rFonts w:ascii="FrutigerNext LT Regular" w:hAnsi="FrutigerNext LT Regular" w:hint="eastAsia"/>
@@ -4531,7 +4531,7 @@
           <w:szCs w:val="36"/>
         </w:rPr>
       </w:pPr>
-      <w:bookmarkStart w:id="11" w:name="_Toc476911459"/>
+      <w:bookmarkStart w:id="11" w:name="_Toc477366933"/>
       <w:r>
         <w:rPr>
           <w:rFonts w:ascii="Book Antiqua" w:eastAsia="黑体" w:hAnsi="Book Antiqua" w:cs="宋体"/>
@@ -4669,7 +4669,7 @@
           <w:szCs w:val="36"/>
         </w:rPr>
       </w:pPr>
-      <w:bookmarkStart w:id="16" w:name="_Toc476911460"/>
+      <w:bookmarkStart w:id="16" w:name="_Toc477366934"/>
       <w:bookmarkEnd w:id="14"/>
       <w:bookmarkEnd w:id="15"/>
       <w:r>
@@ -5727,6 +5727,696 @@
       </w:r>
     </w:p>
     <w:p/>
+    <w:p>
+      <w:pPr>
+        <w:rPr>
+          <w:rFonts w:hint="eastAsia"/>
+        </w:rPr>
+      </w:pPr>
+    </w:p>
+    <w:p>
+      <w:pPr>
+        <w:rPr>
+          <w:rFonts w:hint="eastAsia"/>
+        </w:rPr>
+      </w:pPr>
+    </w:p>
+    <w:p>
+      <w:pPr>
+        <w:pStyle w:val="6"/>
+        <w:spacing w:before="0" w:after="0" w:line="240" w:lineRule="auto"/>
+        <w:jc w:val="left"/>
+        <w:rPr>
+          <w:rFonts w:asciiTheme="minorEastAsia" w:eastAsiaTheme="minorEastAsia" w:hAnsiTheme="minorEastAsia" w:hint="eastAsia"/>
+          <w:sz w:val="28"/>
+          <w:szCs w:val="28"/>
+        </w:rPr>
+      </w:pPr>
+      <w:r>
+        <w:rPr>
+          <w:rFonts w:asciiTheme="minorEastAsia" w:eastAsiaTheme="minorEastAsia" w:hAnsiTheme="minorEastAsia" w:hint="eastAsia"/>
+          <w:sz w:val="28"/>
+          <w:szCs w:val="28"/>
+        </w:rPr>
+        <w:t>3.</w:t>
+      </w:r>
+      <w:r>
+        <w:rPr>
+          <w:rFonts w:asciiTheme="minorEastAsia" w:eastAsiaTheme="minorEastAsia" w:hAnsiTheme="minorEastAsia" w:hint="eastAsia"/>
+          <w:sz w:val="28"/>
+          <w:szCs w:val="28"/>
+        </w:rPr>
+        <w:t xml:space="preserve"> </w:t>
+      </w:r>
+      <w:r>
+        <w:rPr>
+          <w:rFonts w:asciiTheme="minorEastAsia" w:eastAsiaTheme="minorEastAsia" w:hAnsiTheme="minorEastAsia" w:hint="eastAsia"/>
+          <w:sz w:val="28"/>
+          <w:szCs w:val="28"/>
+        </w:rPr>
+        <w:t>forbidden root login</w:t>
+      </w:r>
+    </w:p>
+    <w:p>
+      <w:pPr>
+        <w:rPr>
+          <w:rFonts w:hint="eastAsia"/>
+        </w:rPr>
+      </w:pPr>
+      <w:r>
+        <w:rPr>
+          <w:rFonts w:hint="eastAsia"/>
+        </w:rPr>
+        <w:t xml:space="preserve">    The RF test case exceutor is Jenkins, sometimes need root user to perform or switch to root user(e.g: ssh 127.0.0.1), because of user of root was banned to login, so some test case will fail.</w:t>
+      </w:r>
+    </w:p>
+    <w:p>
+      <w:pPr>
+        <w:rPr>
+          <w:rFonts w:hint="eastAsia"/>
+        </w:rPr>
+      </w:pPr>
+    </w:p>
+    <w:p>
+      <w:pPr>
+        <w:rPr>
+          <w:rFonts w:hint="eastAsia"/>
+        </w:rPr>
+      </w:pPr>
+      <w:r>
+        <w:rPr>
+          <w:rFonts w:ascii="Arial" w:hAnsi="Arial" w:cs="Arial"/>
+          <w:bCs/>
+          <w:color w:val="2B2B2B"/>
+          <w:sz w:val="23"/>
+          <w:szCs w:val="23"/>
+          <w:shd w:val="clear" w:color="auto" w:fill="F8F8F8"/>
+        </w:rPr>
+        <w:t>The solution</w:t>
+      </w:r>
+      <w:r>
+        <w:rPr>
+          <w:rFonts w:hint="eastAsia"/>
+        </w:rPr>
+        <w:t>：</w:t>
+      </w:r>
+    </w:p>
+    <w:p>
+      <w:r>
+        <w:rPr>
+          <w:rFonts w:hint="eastAsia"/>
+        </w:rPr>
+        <w:t>Allow root login</w:t>
+      </w:r>
+      <w:r>
+        <w:rPr>
+          <w:rFonts w:hint="eastAsia"/>
+        </w:rPr>
+        <w:t>：</w:t>
+      </w:r>
+    </w:p>
+    <w:p>
+      <w:pPr>
+        <w:rPr>
+          <w:rFonts w:hint="eastAsia"/>
+        </w:rPr>
+      </w:pPr>
+      <w:r>
+        <w:rPr>
+          <w:rFonts w:hint="eastAsia"/>
+        </w:rPr>
+        <w:t xml:space="preserve">1. modify </w:t>
+      </w:r>
+      <w:r>
+        <w:t>/etc/ssh/sshd_config</w:t>
+      </w:r>
+    </w:p>
+    <w:p>
+      <w:pPr>
+        <w:rPr>
+          <w:rFonts w:hint="eastAsia"/>
+        </w:rPr>
+      </w:pPr>
+      <w:r>
+        <w:rPr>
+          <w:rFonts w:hint="eastAsia"/>
+        </w:rPr>
+        <w:t xml:space="preserve">vi </w:t>
+      </w:r>
+      <w:r>
+        <w:t>/etc/ssh/sshd_config</w:t>
+      </w:r>
+    </w:p>
+    <w:p/>
+    <w:p>
+      <w:pPr>
+        <w:rPr>
+          <w:rFonts w:hint="eastAsia"/>
+        </w:rPr>
+      </w:pPr>
+      <w:r>
+        <w:t>2</w:t>
+      </w:r>
+      <w:r>
+        <w:t>、</w:t>
+      </w:r>
+      <w:r>
+        <w:rPr>
+          <w:rFonts w:hint="eastAsia"/>
+        </w:rPr>
+        <w:t xml:space="preserve">allow </w:t>
+      </w:r>
+      <w:r>
+        <w:t>root</w:t>
+      </w:r>
+      <w:r>
+        <w:rPr>
+          <w:rFonts w:hint="eastAsia"/>
+        </w:rPr>
+        <w:t xml:space="preserve"> login</w:t>
+      </w:r>
+    </w:p>
+    <w:p>
+      <w:pPr>
+        <w:rPr>
+          <w:rFonts w:hint="eastAsia"/>
+        </w:rPr>
+      </w:pPr>
+      <w:r>
+        <w:rPr>
+          <w:rFonts w:hint="eastAsia"/>
+        </w:rPr>
+        <w:t xml:space="preserve">search </w:t>
+      </w:r>
+      <w:r>
+        <w:t xml:space="preserve">“#PermitRootLogin </w:t>
+      </w:r>
+      <w:r>
+        <w:rPr>
+          <w:rFonts w:hint="eastAsia"/>
+        </w:rPr>
+        <w:t>no</w:t>
+      </w:r>
+      <w:r>
+        <w:t>”</w:t>
+      </w:r>
+      <w:r>
+        <w:t>，</w:t>
+      </w:r>
+      <w:r>
+        <w:t xml:space="preserve"> </w:t>
+      </w:r>
+    </w:p>
+    <w:p>
+      <w:pPr>
+        <w:rPr>
+          <w:rFonts w:hint="eastAsia"/>
+        </w:rPr>
+      </w:pPr>
+      <w:r>
+        <w:rPr>
+          <w:rFonts w:hint="eastAsia"/>
+        </w:rPr>
+        <w:lastRenderedPageBreak/>
+        <w:t>delete "#", and set "No" to "Yes", then save the file.</w:t>
+      </w:r>
+      <w:r>
+        <w:rPr>
+          <w:rFonts w:hint="eastAsia"/>
+        </w:rPr>
+        <w:t xml:space="preserve"> Like this:</w:t>
+      </w:r>
+    </w:p>
+    <w:p>
+      <w:pPr>
+        <w:pStyle w:val="TerminalDisplay"/>
+        <w:shd w:val="clear" w:color="auto" w:fill="D9D9D9"/>
+        <w:ind w:left="0"/>
+        <w:rPr>
+          <w:rFonts w:ascii="FrutigerNext LT Regular" w:hAnsi="FrutigerNext LT Regular"/>
+          <w:szCs w:val="21"/>
+        </w:rPr>
+      </w:pPr>
+      <w:r>
+        <w:rPr>
+          <w:rFonts w:ascii="FrutigerNext LT Regular" w:hAnsi="FrutigerNext LT Regular"/>
+          <w:szCs w:val="21"/>
+        </w:rPr>
+        <w:t># PermitRootLogin prohibit-password</w:t>
+      </w:r>
+    </w:p>
+    <w:p>
+      <w:pPr>
+        <w:pStyle w:val="TerminalDisplay"/>
+        <w:shd w:val="clear" w:color="auto" w:fill="D9D9D9"/>
+        <w:ind w:left="0"/>
+        <w:rPr>
+          <w:rFonts w:ascii="FrutigerNext LT Regular" w:hAnsi="FrutigerNext LT Regular" w:hint="eastAsia"/>
+          <w:szCs w:val="21"/>
+        </w:rPr>
+      </w:pPr>
+      <w:r>
+        <w:rPr>
+          <w:rFonts w:ascii="FrutigerNext LT Regular" w:hAnsi="FrutigerNext LT Regular"/>
+          <w:szCs w:val="21"/>
+        </w:rPr>
+        <w:t>PermitRootLogin yes</w:t>
+      </w:r>
+    </w:p>
+    <w:p>
+      <w:pPr>
+        <w:rPr>
+          <w:rFonts w:hint="eastAsia"/>
+        </w:rPr>
+      </w:pPr>
+    </w:p>
+    <w:p>
+      <w:pPr>
+        <w:rPr>
+          <w:rFonts w:hint="eastAsia"/>
+        </w:rPr>
+      </w:pPr>
+      <w:r>
+        <w:rPr>
+          <w:rFonts w:hint="eastAsia"/>
+        </w:rPr>
+        <w:t>At last, restart ssh service.</w:t>
+      </w:r>
+    </w:p>
+    <w:p>
+      <w:pPr>
+        <w:rPr>
+          <w:rFonts w:hint="eastAsia"/>
+        </w:rPr>
+      </w:pPr>
+    </w:p>
+    <w:p>
+      <w:pPr>
+        <w:pStyle w:val="6"/>
+        <w:spacing w:before="0" w:after="0" w:line="240" w:lineRule="auto"/>
+        <w:jc w:val="left"/>
+        <w:rPr>
+          <w:rFonts w:asciiTheme="minorEastAsia" w:eastAsiaTheme="minorEastAsia" w:hAnsiTheme="minorEastAsia" w:hint="eastAsia"/>
+          <w:sz w:val="28"/>
+          <w:szCs w:val="28"/>
+        </w:rPr>
+      </w:pPr>
+      <w:r>
+        <w:rPr>
+          <w:rFonts w:asciiTheme="minorEastAsia" w:eastAsiaTheme="minorEastAsia" w:hAnsiTheme="minorEastAsia" w:hint="eastAsia"/>
+          <w:sz w:val="28"/>
+          <w:szCs w:val="28"/>
+        </w:rPr>
+        <w:t>4.</w:t>
+      </w:r>
+      <w:r>
+        <w:rPr>
+          <w:rFonts w:asciiTheme="minorEastAsia" w:eastAsiaTheme="minorEastAsia" w:hAnsiTheme="minorEastAsia" w:hint="eastAsia"/>
+          <w:sz w:val="28"/>
+          <w:szCs w:val="28"/>
+        </w:rPr>
+        <w:t>client mount nfs return 32</w:t>
+      </w:r>
+    </w:p>
+    <w:p>
+      <w:pPr>
+        <w:rPr>
+          <w:rFonts w:hint="eastAsia"/>
+        </w:rPr>
+      </w:pPr>
+      <w:r>
+        <w:rPr>
+          <w:rFonts w:hint="eastAsia"/>
+        </w:rPr>
+        <w:t>The bellow is test case of "</w:t>
+      </w:r>
+      <w:r>
+        <w:rPr>
+          <w:rStyle w:val="name"/>
+        </w:rPr>
+        <w:t>Create NFS share folder</w:t>
+      </w:r>
+      <w:r>
+        <w:rPr>
+          <w:rFonts w:hint="eastAsia"/>
+        </w:rPr>
+        <w:t>":</w:t>
+      </w:r>
+    </w:p>
+    <w:p>
+      <w:pPr>
+        <w:rPr>
+          <w:rFonts w:hint="eastAsia"/>
+        </w:rPr>
+      </w:pPr>
+      <w:r>
+        <w:rPr>
+          <w:rFonts w:hint="eastAsia"/>
+          <w:noProof/>
+        </w:rPr>
+        <w:drawing>
+          <wp:inline distT="0" distB="0" distL="0" distR="0">
+            <wp:extent cx="5274310" cy="2488546"/>
+            <wp:effectExtent l="19050" t="0" r="2540" b="0"/>
+            <wp:docPr id="23" name="图片 1"/>
+            <wp:cNvGraphicFramePr>
+              <a:graphicFrameLocks xmlns:a="http://schemas.openxmlformats.org/drawingml/2006/main" noChangeAspect="1"/>
+            </wp:cNvGraphicFramePr>
+            <a:graphic xmlns:a="http://schemas.openxmlformats.org/drawingml/2006/main">
+              <a:graphicData uri="http://schemas.openxmlformats.org/drawingml/2006/picture">
+                <pic:pic xmlns:pic="http://schemas.openxmlformats.org/drawingml/2006/picture">
+                  <pic:nvPicPr>
+                    <pic:cNvPr id="0" name="Picture 1"/>
+                    <pic:cNvPicPr>
+                      <a:picLocks noChangeAspect="1" noChangeArrowheads="1"/>
+                    </pic:cNvPicPr>
+                  </pic:nvPicPr>
+                  <pic:blipFill>
+                    <a:blip r:embed="rId18"/>
+                    <a:srcRect/>
+                    <a:stretch>
+                      <a:fillRect/>
+                    </a:stretch>
+                  </pic:blipFill>
+                  <pic:spPr bwMode="auto">
+                    <a:xfrm>
+                      <a:off x="0" y="0"/>
+                      <a:ext cx="5274310" cy="2488546"/>
+                    </a:xfrm>
+                    <a:prstGeom prst="rect">
+                      <a:avLst/>
+                    </a:prstGeom>
+                    <a:noFill/>
+                    <a:ln w="9525">
+                      <a:noFill/>
+                      <a:miter lim="800000"/>
+                      <a:headEnd/>
+                      <a:tailEnd/>
+                    </a:ln>
+                  </pic:spPr>
+                </pic:pic>
+              </a:graphicData>
+            </a:graphic>
+          </wp:inline>
+        </w:drawing>
+      </w:r>
+    </w:p>
+    <w:p>
+      <w:pPr>
+        <w:rPr>
+          <w:rFonts w:hint="eastAsia"/>
+        </w:rPr>
+      </w:pPr>
+    </w:p>
+    <w:p>
+      <w:pPr>
+        <w:rPr>
+          <w:rFonts w:hint="eastAsia"/>
+        </w:rPr>
+      </w:pPr>
+      <w:r>
+        <w:rPr>
+          <w:rFonts w:hint="eastAsia"/>
+        </w:rPr>
+        <w:t>when client mount nfs, the output is:</w:t>
+      </w:r>
+    </w:p>
+    <w:p>
+      <w:pPr>
+        <w:pStyle w:val="TerminalDisplay"/>
+        <w:shd w:val="clear" w:color="auto" w:fill="D9D9D9"/>
+        <w:ind w:left="0"/>
+        <w:rPr>
+          <w:rFonts w:ascii="FrutigerNext LT Regular" w:hAnsi="FrutigerNext LT Regular"/>
+          <w:szCs w:val="21"/>
+        </w:rPr>
+      </w:pPr>
+      <w:r>
+        <w:rPr>
+          <w:rFonts w:ascii="FrutigerNext LT Regular" w:hAnsi="FrutigerNext LT Regular"/>
+          <w:szCs w:val="21"/>
+        </w:rPr>
+        <w:t>Failed to restart nfs-kernel-server.service: Unit nfs-kernel-server.service not found.</w:t>
+      </w:r>
+    </w:p>
+    <w:p>
+      <w:pPr>
+        <w:pStyle w:val="TerminalDisplay"/>
+        <w:shd w:val="clear" w:color="auto" w:fill="D9D9D9"/>
+        <w:ind w:left="0"/>
+        <w:rPr>
+          <w:rFonts w:ascii="FrutigerNext LT Regular" w:hAnsi="FrutigerNext LT Regular"/>
+          <w:szCs w:val="21"/>
+        </w:rPr>
+      </w:pPr>
+      <w:r>
+        <w:rPr>
+          <w:rFonts w:ascii="FrutigerNext LT Regular" w:hAnsi="FrutigerNext LT Regular"/>
+          <w:szCs w:val="21"/>
+        </w:rPr>
+        <w:t>root@jenkins:~# mount -t nfs 10.10.0.127:/vol/nas01 /mnt/nfs</w:t>
+      </w:r>
+    </w:p>
+    <w:p>
+      <w:pPr>
+        <w:pStyle w:val="TerminalDisplay"/>
+        <w:shd w:val="clear" w:color="auto" w:fill="D9D9D9"/>
+        <w:ind w:left="0"/>
+        <w:rPr>
+          <w:rFonts w:ascii="FrutigerNext LT Regular" w:hAnsi="FrutigerNext LT Regular"/>
+          <w:szCs w:val="21"/>
+        </w:rPr>
+      </w:pPr>
+      <w:r>
+        <w:rPr>
+          <w:rFonts w:ascii="FrutigerNext LT Regular" w:hAnsi="FrutigerNext LT Regular"/>
+          <w:szCs w:val="21"/>
+        </w:rPr>
+        <w:t>mount: wrong fs type, bad option, bad superblock on 10.10.0.127:/vol/nas01,</w:t>
+      </w:r>
+    </w:p>
+    <w:p>
+      <w:pPr>
+        <w:pStyle w:val="TerminalDisplay"/>
+        <w:shd w:val="clear" w:color="auto" w:fill="D9D9D9"/>
+        <w:ind w:left="0"/>
+        <w:rPr>
+          <w:rFonts w:ascii="FrutigerNext LT Regular" w:hAnsi="FrutigerNext LT Regular"/>
+          <w:szCs w:val="21"/>
+        </w:rPr>
+      </w:pPr>
+      <w:r>
+        <w:rPr>
+          <w:rFonts w:ascii="FrutigerNext LT Regular" w:hAnsi="FrutigerNext LT Regular"/>
+          <w:szCs w:val="21"/>
+        </w:rPr>
+        <w:t xml:space="preserve">       missing codepage or helper program, or other error</w:t>
+      </w:r>
+    </w:p>
+    <w:p>
+      <w:pPr>
+        <w:pStyle w:val="TerminalDisplay"/>
+        <w:shd w:val="clear" w:color="auto" w:fill="D9D9D9"/>
+        <w:ind w:left="0"/>
+        <w:rPr>
+          <w:rFonts w:ascii="FrutigerNext LT Regular" w:hAnsi="FrutigerNext LT Regular"/>
+          <w:szCs w:val="21"/>
+        </w:rPr>
+      </w:pPr>
+      <w:r>
+        <w:rPr>
+          <w:rFonts w:ascii="FrutigerNext LT Regular" w:hAnsi="FrutigerNext LT Regular"/>
+          <w:szCs w:val="21"/>
+        </w:rPr>
+        <w:t xml:space="preserve">       (for several filesystems (e.g. nfs, cifs) you might</w:t>
+      </w:r>
+    </w:p>
+    <w:p>
+      <w:pPr>
+        <w:pStyle w:val="TerminalDisplay"/>
+        <w:shd w:val="clear" w:color="auto" w:fill="D9D9D9"/>
+        <w:ind w:left="0"/>
+        <w:rPr>
+          <w:rFonts w:ascii="FrutigerNext LT Regular" w:hAnsi="FrutigerNext LT Regular"/>
+          <w:szCs w:val="21"/>
+        </w:rPr>
+      </w:pPr>
+      <w:r>
+        <w:rPr>
+          <w:rFonts w:ascii="FrutigerNext LT Regular" w:hAnsi="FrutigerNext LT Regular"/>
+          <w:szCs w:val="21"/>
+        </w:rPr>
+        <w:t xml:space="preserve">       need a /sbin/mount.&lt;type&gt; helper program)</w:t>
+      </w:r>
+    </w:p>
+    <w:p>
+      <w:pPr>
+        <w:pStyle w:val="TerminalDisplay"/>
+        <w:shd w:val="clear" w:color="auto" w:fill="D9D9D9"/>
+        <w:ind w:left="0"/>
+        <w:rPr>
+          <w:rFonts w:ascii="FrutigerNext LT Regular" w:hAnsi="FrutigerNext LT Regular"/>
+          <w:szCs w:val="21"/>
+        </w:rPr>
+      </w:pPr>
+    </w:p>
+    <w:p>
+      <w:pPr>
+        <w:pStyle w:val="TerminalDisplay"/>
+        <w:shd w:val="clear" w:color="auto" w:fill="D9D9D9"/>
+        <w:ind w:left="0"/>
+        <w:rPr>
+          <w:rFonts w:ascii="FrutigerNext LT Regular" w:hAnsi="FrutigerNext LT Regular"/>
+          <w:szCs w:val="21"/>
+        </w:rPr>
+      </w:pPr>
+      <w:r>
+        <w:rPr>
+          <w:rFonts w:ascii="FrutigerNext LT Regular" w:hAnsi="FrutigerNext LT Regular"/>
+          <w:szCs w:val="21"/>
+        </w:rPr>
+        <w:t xml:space="preserve">       In some cases useful info is found in syslog - try</w:t>
+      </w:r>
+    </w:p>
+    <w:p>
+      <w:pPr>
+        <w:pStyle w:val="TerminalDisplay"/>
+        <w:shd w:val="clear" w:color="auto" w:fill="D9D9D9"/>
+        <w:ind w:left="0"/>
+        <w:rPr>
+          <w:rFonts w:ascii="FrutigerNext LT Regular" w:hAnsi="FrutigerNext LT Regular" w:hint="eastAsia"/>
+          <w:szCs w:val="21"/>
+        </w:rPr>
+      </w:pPr>
+      <w:r>
+        <w:rPr>
+          <w:rFonts w:ascii="FrutigerNext LT Regular" w:hAnsi="FrutigerNext LT Regular"/>
+          <w:szCs w:val="21"/>
+        </w:rPr>
+        <w:t xml:space="preserve">       dmesg | tail or so.</w:t>
+      </w:r>
+    </w:p>
+    <w:p>
+      <w:pPr>
+        <w:rPr>
+          <w:rFonts w:hint="eastAsia"/>
+        </w:rPr>
+      </w:pPr>
+    </w:p>
+    <w:p>
+      <w:r>
+        <w:rPr>
+          <w:rFonts w:ascii="Arial" w:hAnsi="Arial" w:cs="Arial"/>
+          <w:bCs/>
+          <w:color w:val="2B2B2B"/>
+          <w:sz w:val="23"/>
+          <w:szCs w:val="23"/>
+          <w:shd w:val="clear" w:color="auto" w:fill="F8F8F8"/>
+        </w:rPr>
+        <w:t>The solution</w:t>
+      </w:r>
+      <w:r>
+        <w:rPr>
+          <w:rFonts w:hint="eastAsia"/>
+        </w:rPr>
+        <w:t>：</w:t>
+      </w:r>
+    </w:p>
+    <w:p>
+      <w:pPr>
+        <w:rPr>
+          <w:rFonts w:hint="eastAsia"/>
+        </w:rPr>
+      </w:pPr>
+      <w:r>
+        <w:rPr>
+          <w:rFonts w:hint="eastAsia"/>
+        </w:rPr>
+        <w:t xml:space="preserve">  Install nfs-common</w:t>
+      </w:r>
+      <w:r>
+        <w:rPr>
+          <w:rFonts w:hint="eastAsia"/>
+        </w:rPr>
+        <w:t xml:space="preserve"> and cifs-utils</w:t>
+      </w:r>
+    </w:p>
+    <w:p>
+      <w:pPr>
+        <w:pStyle w:val="TerminalDisplay"/>
+        <w:shd w:val="clear" w:color="auto" w:fill="D9D9D9"/>
+        <w:ind w:left="0"/>
+        <w:rPr>
+          <w:rFonts w:ascii="FrutigerNext LT Regular" w:hAnsi="FrutigerNext LT Regular" w:hint="eastAsia"/>
+          <w:szCs w:val="21"/>
+        </w:rPr>
+      </w:pPr>
+      <w:r>
+        <w:rPr>
+          <w:rFonts w:ascii="FrutigerNext LT Regular" w:hAnsi="FrutigerNext LT Regular" w:hint="eastAsia"/>
+          <w:szCs w:val="21"/>
+        </w:rPr>
+        <w:t>apt-get install nfs-common</w:t>
+      </w:r>
+    </w:p>
+    <w:p>
+      <w:pPr>
+        <w:pStyle w:val="TerminalDisplay"/>
+        <w:shd w:val="clear" w:color="auto" w:fill="D9D9D9"/>
+        <w:ind w:left="0"/>
+        <w:rPr>
+          <w:rFonts w:ascii="FrutigerNext LT Regular" w:hAnsi="FrutigerNext LT Regular" w:hint="eastAsia"/>
+          <w:szCs w:val="21"/>
+        </w:rPr>
+      </w:pPr>
+      <w:r>
+        <w:rPr>
+          <w:rFonts w:ascii="FrutigerNext LT Regular" w:hAnsi="FrutigerNext LT Regular"/>
+          <w:szCs w:val="21"/>
+        </w:rPr>
+        <w:t>apt-get install cifs-utils</w:t>
+      </w:r>
+    </w:p>
+    <w:p>
+      <w:pPr>
+        <w:rPr>
+          <w:rFonts w:hint="eastAsia"/>
+        </w:rPr>
+      </w:pPr>
+      <w:r>
+        <w:rPr>
+          <w:rFonts w:hint="eastAsia"/>
+        </w:rPr>
+        <w:t xml:space="preserve">Then, file of </w:t>
+      </w:r>
+      <w:r>
+        <w:t>mount.nfs</w:t>
+      </w:r>
+      <w:r>
+        <w:rPr>
+          <w:rFonts w:hint="eastAsia"/>
+        </w:rPr>
+        <w:t xml:space="preserve"> </w:t>
+      </w:r>
+      <w:r>
+        <w:rPr>
+          <w:rFonts w:hint="eastAsia"/>
+        </w:rPr>
+        <w:t xml:space="preserve">and mount.cifs </w:t>
+      </w:r>
+      <w:r>
+        <w:rPr>
+          <w:rFonts w:hint="eastAsia"/>
+        </w:rPr>
+        <w:t>created in dir of /sbin</w:t>
+      </w:r>
+      <w:r>
+        <w:rPr>
+          <w:rFonts w:hint="eastAsia"/>
+        </w:rPr>
+        <w:t>.</w:t>
+      </w:r>
+    </w:p>
     <w:p/>
     <w:p>
       <w:pPr>
@@ -5743,7 +6433,7 @@
           <w:lang w:eastAsia="zh-CN"/>
         </w:rPr>
       </w:pPr>
-      <w:bookmarkStart w:id="25" w:name="_Toc476911461"/>
+      <w:bookmarkStart w:id="25" w:name="_Toc477366935"/>
       <w:r>
         <w:rPr>
           <w:rFonts w:ascii="FrutigerNext LT Regular" w:hAnsi="FrutigerNext LT Regular" w:hint="eastAsia"/>
@@ -5777,7 +6467,7 @@
           <w:szCs w:val="36"/>
         </w:rPr>
       </w:pPr>
-      <w:bookmarkStart w:id="26" w:name="_Toc476911462"/>
+      <w:bookmarkStart w:id="26" w:name="_Toc477366936"/>
       <w:r>
         <w:rPr>
           <w:rFonts w:ascii="Book Antiqua" w:eastAsia="黑体" w:hAnsi="Book Antiqua" w:cs="宋体" w:hint="eastAsia"/>
@@ -5814,7 +6504,7 @@
                     </pic:cNvPicPr>
                   </pic:nvPicPr>
                   <pic:blipFill>
-                    <a:blip r:embed="rId18"/>
+                    <a:blip r:embed="rId19"/>
                     <a:srcRect/>
                     <a:stretch>
                       <a:fillRect/>
@@ -5873,7 +6563,7 @@
           <w:szCs w:val="36"/>
         </w:rPr>
       </w:pPr>
-      <w:bookmarkStart w:id="27" w:name="_Toc476911463"/>
+      <w:bookmarkStart w:id="27" w:name="_Toc477366937"/>
       <w:r>
         <w:rPr>
           <w:rFonts w:ascii="Book Antiqua" w:eastAsia="黑体" w:hAnsi="Book Antiqua" w:cs="宋体" w:hint="eastAsia"/>
@@ -5910,7 +6600,7 @@
                     </pic:cNvPicPr>
                   </pic:nvPicPr>
                   <pic:blipFill>
-                    <a:blip r:embed="rId19"/>
+                    <a:blip r:embed="rId20"/>
                     <a:srcRect/>
                     <a:stretch>
                       <a:fillRect/>
@@ -5967,7 +6657,7 @@
           <w:szCs w:val="36"/>
         </w:rPr>
       </w:pPr>
-      <w:bookmarkStart w:id="28" w:name="_Toc476911464"/>
+      <w:bookmarkStart w:id="28" w:name="_Toc477366938"/>
       <w:r>
         <w:rPr>
           <w:rFonts w:ascii="Book Antiqua" w:eastAsia="黑体" w:hAnsi="Book Antiqua" w:cs="宋体"/>
@@ -6004,7 +6694,7 @@
                     </pic:cNvPicPr>
                   </pic:nvPicPr>
                   <pic:blipFill>
-                    <a:blip r:embed="rId20"/>
+                    <a:blip r:embed="rId21"/>
                     <a:srcRect/>
                     <a:stretch>
                       <a:fillRect/>
@@ -6054,7 +6744,7 @@
           <w:szCs w:val="36"/>
         </w:rPr>
       </w:pPr>
-      <w:bookmarkStart w:id="29" w:name="_Toc476911465"/>
+      <w:bookmarkStart w:id="29" w:name="_Toc477366939"/>
       <w:r>
         <w:rPr>
           <w:rFonts w:ascii="Book Antiqua" w:eastAsia="黑体" w:hAnsi="Book Antiqua" w:cs="宋体" w:hint="eastAsia"/>
@@ -6092,7 +6782,7 @@
                     </pic:cNvPicPr>
                   </pic:nvPicPr>
                   <pic:blipFill>
-                    <a:blip r:embed="rId21"/>
+                    <a:blip r:embed="rId22"/>
                     <a:srcRect/>
                     <a:stretch>
                       <a:fillRect/>
@@ -6142,7 +6832,7 @@
           <w:szCs w:val="36"/>
         </w:rPr>
       </w:pPr>
-      <w:bookmarkStart w:id="30" w:name="_Toc476911466"/>
+      <w:bookmarkStart w:id="30" w:name="_Toc477366940"/>
       <w:r>
         <w:rPr>
           <w:rFonts w:ascii="Book Antiqua" w:eastAsia="黑体" w:hAnsi="Book Antiqua" w:cs="宋体" w:hint="eastAsia"/>
@@ -6179,7 +6869,7 @@
                     </pic:cNvPicPr>
                   </pic:nvPicPr>
                   <pic:blipFill>
-                    <a:blip r:embed="rId22"/>
+                    <a:blip r:embed="rId23"/>
                     <a:srcRect/>
                     <a:stretch>
                       <a:fillRect/>
@@ -6257,7 +6947,7 @@
                     </pic:cNvPicPr>
                   </pic:nvPicPr>
                   <pic:blipFill>
-                    <a:blip r:embed="rId23"/>
+                    <a:blip r:embed="rId24"/>
                     <a:srcRect/>
                     <a:stretch>
                       <a:fillRect/>
@@ -6308,7 +6998,7 @@
           <w:szCs w:val="36"/>
         </w:rPr>
       </w:pPr>
-      <w:bookmarkStart w:id="31" w:name="_Toc476911467"/>
+      <w:bookmarkStart w:id="31" w:name="_Toc477366941"/>
       <w:r>
         <w:rPr>
           <w:rFonts w:ascii="Book Antiqua" w:eastAsia="黑体" w:hAnsi="Book Antiqua" w:cs="宋体"/>
@@ -6384,7 +7074,7 @@
                     </pic:cNvPicPr>
                   </pic:nvPicPr>
                   <pic:blipFill>
-                    <a:blip r:embed="rId24"/>
+                    <a:blip r:embed="rId25"/>
                     <a:srcRect/>
                     <a:stretch>
                       <a:fillRect/>
@@ -8367,7 +9057,7 @@
                     </pic:cNvPicPr>
                   </pic:nvPicPr>
                   <pic:blipFill>
-                    <a:blip r:embed="rId25"/>
+                    <a:blip r:embed="rId26"/>
                     <a:srcRect/>
                     <a:stretch>
                       <a:fillRect/>
@@ -8426,7 +9116,7 @@
           <w:szCs w:val="36"/>
         </w:rPr>
       </w:pPr>
-      <w:bookmarkStart w:id="34" w:name="_Toc476911468"/>
+      <w:bookmarkStart w:id="34" w:name="_Toc477366942"/>
       <w:r>
         <w:rPr>
           <w:rFonts w:ascii="Book Antiqua" w:eastAsia="黑体" w:hAnsi="Book Antiqua" w:cs="宋体" w:hint="eastAsia"/>
@@ -8483,7 +9173,7 @@
                     </pic:cNvPicPr>
                   </pic:nvPicPr>
                   <pic:blipFill>
-                    <a:blip r:embed="rId26"/>
+                    <a:blip r:embed="rId27"/>
                     <a:srcRect/>
                     <a:stretch>
                       <a:fillRect/>
@@ -8558,7 +9248,7 @@
                     </pic:cNvPicPr>
                   </pic:nvPicPr>
                   <pic:blipFill>
-                    <a:blip r:embed="rId27"/>
+                    <a:blip r:embed="rId28"/>
                     <a:srcRect/>
                     <a:stretch>
                       <a:fillRect/>
@@ -8631,7 +9321,7 @@
                     </pic:cNvPicPr>
                   </pic:nvPicPr>
                   <pic:blipFill>
-                    <a:blip r:embed="rId28"/>
+                    <a:blip r:embed="rId29"/>
                     <a:srcRect/>
                     <a:stretch>
                       <a:fillRect/>
@@ -8705,7 +9395,7 @@
                     </pic:cNvPicPr>
                   </pic:nvPicPr>
                   <pic:blipFill>
-                    <a:blip r:embed="rId29"/>
+                    <a:blip r:embed="rId30"/>
                     <a:srcRect/>
                     <a:stretch>
                       <a:fillRect/>
@@ -8783,7 +9473,7 @@
           <w:szCs w:val="36"/>
         </w:rPr>
       </w:pPr>
-      <w:bookmarkStart w:id="35" w:name="_Toc476911469"/>
+      <w:bookmarkStart w:id="35" w:name="_Toc477366943"/>
       <w:r>
         <w:rPr>
           <w:rFonts w:ascii="Book Antiqua" w:eastAsia="黑体" w:hAnsi="Book Antiqua" w:cs="宋体" w:hint="eastAsia"/>
@@ -8845,7 +9535,7 @@
                     </pic:cNvPicPr>
                   </pic:nvPicPr>
                   <pic:blipFill>
-                    <a:blip r:embed="rId30"/>
+                    <a:blip r:embed="rId31"/>
                     <a:srcRect/>
                     <a:stretch>
                       <a:fillRect/>
@@ -8898,7 +9588,7 @@
           <w:szCs w:val="36"/>
         </w:rPr>
       </w:pPr>
-      <w:bookmarkStart w:id="38" w:name="_Toc476911470"/>
+      <w:bookmarkStart w:id="38" w:name="_Toc477366944"/>
       <w:r>
         <w:rPr>
           <w:rFonts w:ascii="Book Antiqua" w:eastAsia="黑体" w:hAnsi="Book Antiqua" w:cs="宋体" w:hint="eastAsia"/>
@@ -8942,7 +9632,7 @@
                     </pic:cNvPicPr>
                   </pic:nvPicPr>
                   <pic:blipFill>
-                    <a:blip r:embed="rId31"/>
+                    <a:blip r:embed="rId32"/>
                     <a:srcRect/>
                     <a:stretch>
                       <a:fillRect/>
@@ -8986,7 +9676,7 @@
           <w:szCs w:val="21"/>
         </w:rPr>
       </w:pPr>
-      <w:hyperlink r:id="rId32" w:history="1">
+      <w:hyperlink r:id="rId33" w:history="1">
         <w:r>
           <w:rPr>
             <w:rStyle w:val="a9"/>
@@ -10398,6 +11088,30 @@
       <w:u w:val="single"/>
     </w:rPr>
   </w:style>
+  <w:style w:type="character" w:customStyle="1" w:styleId="name">
+    <w:name w:val="name"/>
+    <w:basedOn w:val="a0"/>
+    <w:rsid w:val="008517B6"/>
+  </w:style>
+  <w:style w:type="paragraph" w:styleId="aa">
+    <w:name w:val="Normal (Web)"/>
+    <w:basedOn w:val="a"/>
+    <w:uiPriority w:val="99"/>
+    <w:semiHidden/>
+    <w:unhideWhenUsed/>
+    <w:rsid w:val="006829F4"/>
+    <w:pPr>
+      <w:widowControl/>
+      <w:spacing w:before="100" w:beforeAutospacing="1" w:after="100" w:afterAutospacing="1"/>
+      <w:jc w:val="left"/>
+    </w:pPr>
+    <w:rPr>
+      <w:rFonts w:ascii="宋体" w:eastAsia="宋体" w:hAnsi="宋体" w:cs="宋体"/>
+      <w:kern w:val="0"/>
+      <w:sz w:val="24"/>
+      <w:szCs w:val="24"/>
+    </w:rPr>
+  </w:style>
 </w:styles>
 </file>
 

</xml_diff>

<commit_message>
Modify testcase for V6.2, modify some cases to increase the success rate
</commit_message>
<xml_diff>
--- a/doc/robot framework installation and integration with Jenkins.docx
+++ b/doc/robot framework installation and integration with Jenkins.docx
@@ -13,7 +13,7 @@
           <w:szCs w:val="52"/>
         </w:rPr>
       </w:pPr>
-      <w:bookmarkStart w:id="0" w:name="_Toc477366922"/>
+      <w:bookmarkStart w:id="0" w:name="_Toc477522312"/>
       <w:r>
         <w:rPr>
           <w:rFonts w:asciiTheme="majorEastAsia" w:eastAsiaTheme="majorEastAsia" w:hAnsiTheme="majorEastAsia"/>
@@ -56,7 +56,7 @@
           <w:noProof/>
         </w:rPr>
       </w:pPr>
-      <w:hyperlink w:anchor="_Toc477366922" w:history="1">
+      <w:hyperlink w:anchor="_Toc477522312" w:history="1">
         <w:r>
           <w:rPr>
             <w:rStyle w:val="a9"/>
@@ -85,7 +85,7 @@
             <w:noProof/>
             <w:webHidden/>
           </w:rPr>
-          <w:instrText xml:space="preserve"> PAGEREF _Toc477366922 \h </w:instrText>
+          <w:instrText xml:space="preserve"> PAGEREF _Toc477522312 \h </w:instrText>
         </w:r>
         <w:r>
           <w:rPr>
@@ -126,7 +126,7 @@
           <w:noProof/>
         </w:rPr>
       </w:pPr>
-      <w:hyperlink w:anchor="_Toc477366923" w:history="1">
+      <w:hyperlink w:anchor="_Toc477522313" w:history="1">
         <w:r>
           <w:rPr>
             <w:rStyle w:val="a9"/>
@@ -154,7 +154,7 @@
             <w:noProof/>
             <w:webHidden/>
           </w:rPr>
-          <w:instrText xml:space="preserve"> PAGEREF _Toc477366923 \h </w:instrText>
+          <w:instrText xml:space="preserve"> PAGEREF _Toc477522313 \h </w:instrText>
         </w:r>
         <w:r>
           <w:rPr>
@@ -195,7 +195,7 @@
           <w:noProof/>
         </w:rPr>
       </w:pPr>
-      <w:hyperlink w:anchor="_Toc477366924" w:history="1">
+      <w:hyperlink w:anchor="_Toc477522314" w:history="1">
         <w:r>
           <w:rPr>
             <w:rStyle w:val="a9"/>
@@ -223,7 +223,7 @@
             <w:noProof/>
             <w:webHidden/>
           </w:rPr>
-          <w:instrText xml:space="preserve"> PAGEREF _Toc477366924 \h </w:instrText>
+          <w:instrText xml:space="preserve"> PAGEREF _Toc477522314 \h </w:instrText>
         </w:r>
         <w:r>
           <w:rPr>
@@ -264,7 +264,7 @@
           <w:noProof/>
         </w:rPr>
       </w:pPr>
-      <w:hyperlink w:anchor="_Toc477366925" w:history="1">
+      <w:hyperlink w:anchor="_Toc477522315" w:history="1">
         <w:r>
           <w:rPr>
             <w:rStyle w:val="a9"/>
@@ -291,7 +291,7 @@
             <w:noProof/>
             <w:webHidden/>
           </w:rPr>
-          <w:instrText xml:space="preserve"> PAGEREF _Toc477366925 \h </w:instrText>
+          <w:instrText xml:space="preserve"> PAGEREF _Toc477522315 \h </w:instrText>
         </w:r>
         <w:r>
           <w:rPr>
@@ -332,7 +332,7 @@
           <w:noProof/>
         </w:rPr>
       </w:pPr>
-      <w:hyperlink w:anchor="_Toc477366926" w:history="1">
+      <w:hyperlink w:anchor="_Toc477522316" w:history="1">
         <w:r>
           <w:rPr>
             <w:rStyle w:val="a9"/>
@@ -359,7 +359,7 @@
             <w:noProof/>
             <w:webHidden/>
           </w:rPr>
-          <w:instrText xml:space="preserve"> PAGEREF _Toc477366926 \h </w:instrText>
+          <w:instrText xml:space="preserve"> PAGEREF _Toc477522316 \h </w:instrText>
         </w:r>
         <w:r>
           <w:rPr>
@@ -400,7 +400,7 @@
           <w:noProof/>
         </w:rPr>
       </w:pPr>
-      <w:hyperlink w:anchor="_Toc477366927" w:history="1">
+      <w:hyperlink w:anchor="_Toc477522317" w:history="1">
         <w:r>
           <w:rPr>
             <w:rStyle w:val="a9"/>
@@ -429,7 +429,7 @@
             <w:noProof/>
             <w:webHidden/>
           </w:rPr>
-          <w:instrText xml:space="preserve"> PAGEREF _Toc477366927 \h </w:instrText>
+          <w:instrText xml:space="preserve"> PAGEREF _Toc477522317 \h </w:instrText>
         </w:r>
         <w:r>
           <w:rPr>
@@ -470,7 +470,7 @@
           <w:noProof/>
         </w:rPr>
       </w:pPr>
-      <w:hyperlink w:anchor="_Toc477366928" w:history="1">
+      <w:hyperlink w:anchor="_Toc477522318" w:history="1">
         <w:r>
           <w:rPr>
             <w:rStyle w:val="a9"/>
@@ -499,7 +499,7 @@
             <w:noProof/>
             <w:webHidden/>
           </w:rPr>
-          <w:instrText xml:space="preserve"> PAGEREF _Toc477366928 \h </w:instrText>
+          <w:instrText xml:space="preserve"> PAGEREF _Toc477522318 \h </w:instrText>
         </w:r>
         <w:r>
           <w:rPr>
@@ -540,7 +540,7 @@
           <w:noProof/>
         </w:rPr>
       </w:pPr>
-      <w:hyperlink w:anchor="_Toc477366929" w:history="1">
+      <w:hyperlink w:anchor="_Toc477522319" w:history="1">
         <w:r>
           <w:rPr>
             <w:rStyle w:val="a9"/>
@@ -568,7 +568,7 @@
             <w:noProof/>
             <w:webHidden/>
           </w:rPr>
-          <w:instrText xml:space="preserve"> PAGEREF _Toc477366929 \h </w:instrText>
+          <w:instrText xml:space="preserve"> PAGEREF _Toc477522319 \h </w:instrText>
         </w:r>
         <w:r>
           <w:rPr>
@@ -609,7 +609,7 @@
           <w:noProof/>
         </w:rPr>
       </w:pPr>
-      <w:hyperlink w:anchor="_Toc477366930" w:history="1">
+      <w:hyperlink w:anchor="_Toc477522320" w:history="1">
         <w:r>
           <w:rPr>
             <w:rStyle w:val="a9"/>
@@ -638,7 +638,7 @@
             <w:noProof/>
             <w:webHidden/>
           </w:rPr>
-          <w:instrText xml:space="preserve"> PAGEREF _Toc477366930 \h </w:instrText>
+          <w:instrText xml:space="preserve"> PAGEREF _Toc477522320 \h </w:instrText>
         </w:r>
         <w:r>
           <w:rPr>
@@ -679,7 +679,7 @@
           <w:noProof/>
         </w:rPr>
       </w:pPr>
-      <w:hyperlink w:anchor="_Toc477366931" w:history="1">
+      <w:hyperlink w:anchor="_Toc477522321" w:history="1">
         <w:r>
           <w:rPr>
             <w:rStyle w:val="a9"/>
@@ -708,7 +708,7 @@
             <w:noProof/>
             <w:webHidden/>
           </w:rPr>
-          <w:instrText xml:space="preserve"> PAGEREF _Toc477366931 \h </w:instrText>
+          <w:instrText xml:space="preserve"> PAGEREF _Toc477522321 \h </w:instrText>
         </w:r>
         <w:r>
           <w:rPr>
@@ -749,7 +749,7 @@
           <w:noProof/>
         </w:rPr>
       </w:pPr>
-      <w:hyperlink w:anchor="_Toc477366932" w:history="1">
+      <w:hyperlink w:anchor="_Toc477522322" w:history="1">
         <w:r>
           <w:rPr>
             <w:rStyle w:val="a9"/>
@@ -777,7 +777,7 @@
             <w:noProof/>
             <w:webHidden/>
           </w:rPr>
-          <w:instrText xml:space="preserve"> PAGEREF _Toc477366932 \h </w:instrText>
+          <w:instrText xml:space="preserve"> PAGEREF _Toc477522322 \h </w:instrText>
         </w:r>
         <w:r>
           <w:rPr>
@@ -818,7 +818,7 @@
           <w:noProof/>
         </w:rPr>
       </w:pPr>
-      <w:hyperlink w:anchor="_Toc477366933" w:history="1">
+      <w:hyperlink w:anchor="_Toc477522323" w:history="1">
         <w:r>
           <w:rPr>
             <w:rStyle w:val="a9"/>
@@ -847,7 +847,7 @@
             <w:noProof/>
             <w:webHidden/>
           </w:rPr>
-          <w:instrText xml:space="preserve"> PAGEREF _Toc477366933 \h </w:instrText>
+          <w:instrText xml:space="preserve"> PAGEREF _Toc477522323 \h </w:instrText>
         </w:r>
         <w:r>
           <w:rPr>
@@ -888,7 +888,7 @@
           <w:noProof/>
         </w:rPr>
       </w:pPr>
-      <w:hyperlink w:anchor="_Toc477366934" w:history="1">
+      <w:hyperlink w:anchor="_Toc477522324" w:history="1">
         <w:r>
           <w:rPr>
             <w:rStyle w:val="a9"/>
@@ -917,7 +917,7 @@
             <w:noProof/>
             <w:webHidden/>
           </w:rPr>
-          <w:instrText xml:space="preserve"> PAGEREF _Toc477366934 \h </w:instrText>
+          <w:instrText xml:space="preserve"> PAGEREF _Toc477522324 \h </w:instrText>
         </w:r>
         <w:r>
           <w:rPr>
@@ -958,7 +958,7 @@
           <w:noProof/>
         </w:rPr>
       </w:pPr>
-      <w:hyperlink w:anchor="_Toc477366935" w:history="1">
+      <w:hyperlink w:anchor="_Toc477522325" w:history="1">
         <w:r>
           <w:rPr>
             <w:rStyle w:val="a9"/>
@@ -986,7 +986,7 @@
             <w:noProof/>
             <w:webHidden/>
           </w:rPr>
-          <w:instrText xml:space="preserve"> PAGEREF _Toc477366935 \h </w:instrText>
+          <w:instrText xml:space="preserve"> PAGEREF _Toc477522325 \h </w:instrText>
         </w:r>
         <w:r>
           <w:rPr>
@@ -1027,7 +1027,7 @@
           <w:noProof/>
         </w:rPr>
       </w:pPr>
-      <w:hyperlink w:anchor="_Toc477366936" w:history="1">
+      <w:hyperlink w:anchor="_Toc477522326" w:history="1">
         <w:r>
           <w:rPr>
             <w:rStyle w:val="a9"/>
@@ -1056,7 +1056,7 @@
             <w:noProof/>
             <w:webHidden/>
           </w:rPr>
-          <w:instrText xml:space="preserve"> PAGEREF _Toc477366936 \h </w:instrText>
+          <w:instrText xml:space="preserve"> PAGEREF _Toc477522326 \h </w:instrText>
         </w:r>
         <w:r>
           <w:rPr>
@@ -1097,7 +1097,7 @@
           <w:noProof/>
         </w:rPr>
       </w:pPr>
-      <w:hyperlink w:anchor="_Toc477366937" w:history="1">
+      <w:hyperlink w:anchor="_Toc477522327" w:history="1">
         <w:r>
           <w:rPr>
             <w:rStyle w:val="a9"/>
@@ -1126,7 +1126,7 @@
             <w:noProof/>
             <w:webHidden/>
           </w:rPr>
-          <w:instrText xml:space="preserve"> PAGEREF _Toc477366937 \h </w:instrText>
+          <w:instrText xml:space="preserve"> PAGEREF _Toc477522327 \h </w:instrText>
         </w:r>
         <w:r>
           <w:rPr>
@@ -1167,7 +1167,7 @@
           <w:noProof/>
         </w:rPr>
       </w:pPr>
-      <w:hyperlink w:anchor="_Toc477366938" w:history="1">
+      <w:hyperlink w:anchor="_Toc477522328" w:history="1">
         <w:r>
           <w:rPr>
             <w:rStyle w:val="a9"/>
@@ -1196,7 +1196,7 @@
             <w:noProof/>
             <w:webHidden/>
           </w:rPr>
-          <w:instrText xml:space="preserve"> PAGEREF _Toc477366938 \h </w:instrText>
+          <w:instrText xml:space="preserve"> PAGEREF _Toc477522328 \h </w:instrText>
         </w:r>
         <w:r>
           <w:rPr>
@@ -1237,7 +1237,7 @@
           <w:noProof/>
         </w:rPr>
       </w:pPr>
-      <w:hyperlink w:anchor="_Toc477366939" w:history="1">
+      <w:hyperlink w:anchor="_Toc477522329" w:history="1">
         <w:r>
           <w:rPr>
             <w:rStyle w:val="a9"/>
@@ -1266,7 +1266,7 @@
             <w:noProof/>
             <w:webHidden/>
           </w:rPr>
-          <w:instrText xml:space="preserve"> PAGEREF _Toc477366939 \h </w:instrText>
+          <w:instrText xml:space="preserve"> PAGEREF _Toc477522329 \h </w:instrText>
         </w:r>
         <w:r>
           <w:rPr>
@@ -1307,7 +1307,7 @@
           <w:noProof/>
         </w:rPr>
       </w:pPr>
-      <w:hyperlink w:anchor="_Toc477366940" w:history="1">
+      <w:hyperlink w:anchor="_Toc477522330" w:history="1">
         <w:r>
           <w:rPr>
             <w:rStyle w:val="a9"/>
@@ -1336,7 +1336,7 @@
             <w:noProof/>
             <w:webHidden/>
           </w:rPr>
-          <w:instrText xml:space="preserve"> PAGEREF _Toc477366940 \h </w:instrText>
+          <w:instrText xml:space="preserve"> PAGEREF _Toc477522330 \h </w:instrText>
         </w:r>
         <w:r>
           <w:rPr>
@@ -1377,7 +1377,7 @@
           <w:noProof/>
         </w:rPr>
       </w:pPr>
-      <w:hyperlink w:anchor="_Toc477366941" w:history="1">
+      <w:hyperlink w:anchor="_Toc477522331" w:history="1">
         <w:r>
           <w:rPr>
             <w:rStyle w:val="a9"/>
@@ -1406,7 +1406,7 @@
             <w:noProof/>
             <w:webHidden/>
           </w:rPr>
-          <w:instrText xml:space="preserve"> PAGEREF _Toc477366941 \h </w:instrText>
+          <w:instrText xml:space="preserve"> PAGEREF _Toc477522331 \h </w:instrText>
         </w:r>
         <w:r>
           <w:rPr>
@@ -1447,7 +1447,7 @@
           <w:noProof/>
         </w:rPr>
       </w:pPr>
-      <w:hyperlink w:anchor="_Toc477366942" w:history="1">
+      <w:hyperlink w:anchor="_Toc477522332" w:history="1">
         <w:r>
           <w:rPr>
             <w:rStyle w:val="a9"/>
@@ -1476,7 +1476,7 @@
             <w:noProof/>
             <w:webHidden/>
           </w:rPr>
-          <w:instrText xml:space="preserve"> PAGEREF _Toc477366942 \h </w:instrText>
+          <w:instrText xml:space="preserve"> PAGEREF _Toc477522332 \h </w:instrText>
         </w:r>
         <w:r>
           <w:rPr>
@@ -1517,7 +1517,7 @@
           <w:noProof/>
         </w:rPr>
       </w:pPr>
-      <w:hyperlink w:anchor="_Toc477366943" w:history="1">
+      <w:hyperlink w:anchor="_Toc477522333" w:history="1">
         <w:r>
           <w:rPr>
             <w:rStyle w:val="a9"/>
@@ -1546,7 +1546,7 @@
             <w:noProof/>
             <w:webHidden/>
           </w:rPr>
-          <w:instrText xml:space="preserve"> PAGEREF _Toc477366943 \h </w:instrText>
+          <w:instrText xml:space="preserve"> PAGEREF _Toc477522333 \h </w:instrText>
         </w:r>
         <w:r>
           <w:rPr>
@@ -1587,7 +1587,7 @@
           <w:noProof/>
         </w:rPr>
       </w:pPr>
-      <w:hyperlink w:anchor="_Toc477366944" w:history="1">
+      <w:hyperlink w:anchor="_Toc477522334" w:history="1">
         <w:r>
           <w:rPr>
             <w:rStyle w:val="a9"/>
@@ -1616,7 +1616,7 @@
             <w:noProof/>
             <w:webHidden/>
           </w:rPr>
-          <w:instrText xml:space="preserve"> PAGEREF _Toc477366944 \h </w:instrText>
+          <w:instrText xml:space="preserve"> PAGEREF _Toc477522334 \h </w:instrText>
         </w:r>
         <w:r>
           <w:rPr>
@@ -1680,7 +1680,7 @@
           <w:lang w:eastAsia="zh-CN"/>
         </w:rPr>
       </w:pPr>
-      <w:bookmarkStart w:id="1" w:name="_Toc477366923"/>
+      <w:bookmarkStart w:id="1" w:name="_Toc477522313"/>
       <w:r>
         <w:rPr>
           <w:rFonts w:ascii="FrutigerNext LT Regular" w:hAnsi="FrutigerNext LT Regular" w:hint="eastAsia"/>
@@ -1997,7 +1997,7 @@
           <w:lang w:eastAsia="zh-CN"/>
         </w:rPr>
       </w:pPr>
-      <w:bookmarkStart w:id="2" w:name="_Toc477366924"/>
+      <w:bookmarkStart w:id="2" w:name="_Toc477522314"/>
       <w:r>
         <w:rPr>
           <w:rFonts w:ascii="FrutigerNext LT Regular" w:hAnsi="FrutigerNext LT Regular" w:hint="eastAsia"/>
@@ -2026,7 +2026,7 @@
           <w:numId w:val="0"/>
         </w:numPr>
       </w:pPr>
-      <w:bookmarkStart w:id="3" w:name="_Toc477366925"/>
+      <w:bookmarkStart w:id="3" w:name="_Toc477522315"/>
       <w:r>
         <w:rPr>
           <w:rFonts w:hint="eastAsia"/>
@@ -2152,7 +2152,7 @@
           <w:numId w:val="0"/>
         </w:numPr>
       </w:pPr>
-      <w:bookmarkStart w:id="4" w:name="_Toc477366926"/>
+      <w:bookmarkStart w:id="4" w:name="_Toc477522316"/>
       <w:r>
         <w:rPr>
           <w:rFonts w:hint="eastAsia"/>
@@ -2532,7 +2532,7 @@
           <w:szCs w:val="36"/>
         </w:rPr>
       </w:pPr>
-      <w:bookmarkStart w:id="5" w:name="_Toc477366927"/>
+      <w:bookmarkStart w:id="5" w:name="_Toc477522317"/>
       <w:r>
         <w:rPr>
           <w:rFonts w:ascii="Book Antiqua" w:eastAsia="黑体" w:hAnsi="Book Antiqua" w:cs="宋体" w:hint="eastAsia"/>
@@ -2701,7 +2701,7 @@
           <w:szCs w:val="36"/>
         </w:rPr>
       </w:pPr>
-      <w:bookmarkStart w:id="6" w:name="_Toc477366928"/>
+      <w:bookmarkStart w:id="6" w:name="_Toc477522318"/>
       <w:r>
         <w:rPr>
           <w:rFonts w:ascii="Book Antiqua" w:eastAsia="黑体" w:hAnsi="Book Antiqua" w:cs="宋体" w:hint="eastAsia"/>
@@ -3273,7 +3273,7 @@
           <w:lang w:eastAsia="zh-CN"/>
         </w:rPr>
       </w:pPr>
-      <w:bookmarkStart w:id="7" w:name="_Toc477366929"/>
+      <w:bookmarkStart w:id="7" w:name="_Toc477522319"/>
       <w:r>
         <w:rPr>
           <w:rFonts w:ascii="FrutigerNext LT Regular" w:hAnsi="FrutigerNext LT Regular" w:hint="eastAsia"/>
@@ -3325,7 +3325,7 @@
           <w:szCs w:val="36"/>
         </w:rPr>
       </w:pPr>
-      <w:bookmarkStart w:id="8" w:name="_Toc477366930"/>
+      <w:bookmarkStart w:id="8" w:name="_Toc477522320"/>
       <w:r>
         <w:rPr>
           <w:rFonts w:ascii="Book Antiqua" w:eastAsia="黑体" w:hAnsi="Book Antiqua" w:cs="宋体" w:hint="eastAsia"/>
@@ -3727,7 +3727,64 @@
           <w:rFonts w:ascii="FrutigerNext LT Regular" w:hAnsi="FrutigerNext LT Regular"/>
           <w:szCs w:val="21"/>
         </w:rPr>
-        <w:t>apt install sshpass</w:t>
+        <w:t>apt</w:t>
+      </w:r>
+      <w:r>
+        <w:rPr>
+          <w:rFonts w:ascii="FrutigerNext LT Regular" w:hAnsi="FrutigerNext LT Regular" w:hint="eastAsia"/>
+          <w:szCs w:val="21"/>
+        </w:rPr>
+        <w:t>-get</w:t>
+      </w:r>
+      <w:r>
+        <w:rPr>
+          <w:rFonts w:ascii="FrutigerNext LT Regular" w:hAnsi="FrutigerNext LT Regular"/>
+          <w:szCs w:val="21"/>
+        </w:rPr>
+        <w:t xml:space="preserve"> install sshpass</w:t>
+      </w:r>
+    </w:p>
+    <w:p>
+      <w:pPr>
+        <w:pStyle w:val="TerminalDisplay"/>
+        <w:shd w:val="clear" w:color="auto" w:fill="D9D9D9"/>
+        <w:ind w:left="0"/>
+        <w:rPr>
+          <w:rFonts w:ascii="FrutigerNext LT Regular" w:hAnsi="FrutigerNext LT Regular" w:hint="eastAsia"/>
+          <w:szCs w:val="21"/>
+        </w:rPr>
+      </w:pPr>
+      <w:r>
+        <w:rPr>
+          <w:rFonts w:ascii="FrutigerNext LT Regular" w:hAnsi="FrutigerNext LT Regular" w:hint="eastAsia"/>
+          <w:szCs w:val="21"/>
+        </w:rPr>
+        <w:t xml:space="preserve">sudo apt-get install </w:t>
+      </w:r>
+      <w:r>
+        <w:rPr>
+          <w:rFonts w:ascii="FrutigerNext LT Regular" w:hAnsi="FrutigerNext LT Regular"/>
+          <w:szCs w:val="21"/>
+        </w:rPr>
+        <w:t>open-iscsi</w:t>
+      </w:r>
+    </w:p>
+    <w:p>
+      <w:pPr>
+        <w:pStyle w:val="TerminalDisplay"/>
+        <w:shd w:val="clear" w:color="auto" w:fill="D9D9D9"/>
+        <w:ind w:left="0"/>
+        <w:rPr>
+          <w:rFonts w:ascii="FrutigerNext LT Regular" w:hAnsi="FrutigerNext LT Regular" w:hint="eastAsia"/>
+          <w:szCs w:val="21"/>
+        </w:rPr>
+      </w:pPr>
+      <w:r>
+        <w:rPr>
+          <w:rFonts w:ascii="FrutigerNext LT Regular" w:hAnsi="FrutigerNext LT Regular" w:hint="eastAsia"/>
+          <w:szCs w:val="21"/>
+        </w:rPr>
+        <w:t>sudo apt-get install fio</w:t>
       </w:r>
     </w:p>
     <w:p/>
@@ -3745,6 +3802,7 @@
           <w:sz w:val="32"/>
           <w:szCs w:val="32"/>
         </w:rPr>
+        <w:lastRenderedPageBreak/>
         <w:t>Problems encountered</w:t>
       </w:r>
     </w:p>
@@ -3833,7 +3891,6 @@
           <w:rFonts w:ascii="FrutigerNext LT Regular" w:hAnsi="FrutigerNext LT Regular"/>
           <w:szCs w:val="21"/>
         </w:rPr>
-        <w:lastRenderedPageBreak/>
         <w:t xml:space="preserve">    writing dependency_links to src/cryptography.egg-info/dependency_links.txt</w:t>
       </w:r>
     </w:p>
@@ -4272,7 +4329,7 @@
           <w:szCs w:val="36"/>
         </w:rPr>
       </w:pPr>
-      <w:bookmarkStart w:id="9" w:name="_Toc477366931"/>
+      <w:bookmarkStart w:id="9" w:name="_Toc477522321"/>
       <w:r>
         <w:rPr>
           <w:rFonts w:ascii="Book Antiqua" w:eastAsia="黑体" w:hAnsi="Book Antiqua" w:cs="宋体" w:hint="eastAsia"/>
@@ -4477,6 +4534,7 @@
           <w:rFonts w:ascii="FrutigerNext LT Regular" w:hAnsi="FrutigerNext LT Regular"/>
           <w:szCs w:val="21"/>
         </w:rPr>
+        <w:lastRenderedPageBreak/>
         <w:t>ssl._create_default_https_context = ssl._create_unverified_context</w:t>
       </w:r>
     </w:p>
@@ -4497,7 +4555,7 @@
           <w:lang w:eastAsia="zh-CN"/>
         </w:rPr>
       </w:pPr>
-      <w:bookmarkStart w:id="10" w:name="_Toc477366932"/>
+      <w:bookmarkStart w:id="10" w:name="_Toc477522322"/>
       <w:r>
         <w:rPr>
           <w:rFonts w:ascii="FrutigerNext LT Regular" w:hAnsi="FrutigerNext LT Regular" w:hint="eastAsia"/>
@@ -4505,7 +4563,6 @@
           <w:szCs w:val="52"/>
           <w:lang w:eastAsia="zh-CN"/>
         </w:rPr>
-        <w:lastRenderedPageBreak/>
         <w:t>Running RF test cases</w:t>
       </w:r>
       <w:bookmarkEnd w:id="10"/>
@@ -4531,7 +4588,7 @@
           <w:szCs w:val="36"/>
         </w:rPr>
       </w:pPr>
-      <w:bookmarkStart w:id="11" w:name="_Toc477366933"/>
+      <w:bookmarkStart w:id="11" w:name="_Toc477522323"/>
       <w:r>
         <w:rPr>
           <w:rFonts w:ascii="Book Antiqua" w:eastAsia="黑体" w:hAnsi="Book Antiqua" w:cs="宋体"/>
@@ -4669,7 +4726,7 @@
           <w:szCs w:val="36"/>
         </w:rPr>
       </w:pPr>
-      <w:bookmarkStart w:id="16" w:name="_Toc477366934"/>
+      <w:bookmarkStart w:id="16" w:name="_Toc477522324"/>
       <w:bookmarkEnd w:id="14"/>
       <w:bookmarkEnd w:id="15"/>
       <w:r>
@@ -5131,6 +5188,7 @@
           <w:rFonts w:ascii="FrutigerNext LT Regular" w:hAnsi="FrutigerNext LT Regular"/>
           <w:szCs w:val="21"/>
         </w:rPr>
+        <w:lastRenderedPageBreak/>
         <w:t>20160516 13:56:03.679 :  FAIL : CannotSendRequest</w:t>
       </w:r>
     </w:p>
@@ -5185,7 +5243,6 @@
           <w:rFonts w:ascii="FrutigerNext LT Regular" w:hAnsi="FrutigerNext LT Regular"/>
           <w:szCs w:val="21"/>
         </w:rPr>
-        <w:lastRenderedPageBreak/>
         <w:t>20160516 13:56:18.704 :  FAIL : CannotSendRequest</w:t>
       </w:r>
     </w:p>
@@ -5727,38 +5784,34 @@
       </w:r>
     </w:p>
     <w:p/>
-    <w:p>
-      <w:pPr>
-        <w:rPr>
-          <w:rFonts w:hint="eastAsia"/>
-        </w:rPr>
-      </w:pPr>
-    </w:p>
-    <w:p>
-      <w:pPr>
-        <w:rPr>
-          <w:rFonts w:hint="eastAsia"/>
-        </w:rPr>
-      </w:pPr>
-    </w:p>
+    <w:p/>
+    <w:p/>
     <w:p>
       <w:pPr>
         <w:pStyle w:val="6"/>
         <w:spacing w:before="0" w:after="0" w:line="240" w:lineRule="auto"/>
         <w:jc w:val="left"/>
         <w:rPr>
+          <w:rFonts w:asciiTheme="minorEastAsia" w:eastAsiaTheme="minorEastAsia" w:hAnsiTheme="minorEastAsia"/>
+          <w:sz w:val="28"/>
+          <w:szCs w:val="28"/>
+        </w:rPr>
+      </w:pPr>
+      <w:r>
+        <w:rPr>
           <w:rFonts w:asciiTheme="minorEastAsia" w:eastAsiaTheme="minorEastAsia" w:hAnsiTheme="minorEastAsia" w:hint="eastAsia"/>
           <w:sz w:val="28"/>
           <w:szCs w:val="28"/>
         </w:rPr>
-      </w:pPr>
+        <w:t>3.</w:t>
+      </w:r>
       <w:r>
         <w:rPr>
           <w:rFonts w:asciiTheme="minorEastAsia" w:eastAsiaTheme="minorEastAsia" w:hAnsiTheme="minorEastAsia" w:hint="eastAsia"/>
           <w:sz w:val="28"/>
           <w:szCs w:val="28"/>
         </w:rPr>
-        <w:t>3.</w:t>
+        <w:t xml:space="preserve"> </w:t>
       </w:r>
       <w:r>
         <w:rPr>
@@ -5766,23 +5819,10 @@
           <w:sz w:val="28"/>
           <w:szCs w:val="28"/>
         </w:rPr>
-        <w:t xml:space="preserve"> </w:t>
-      </w:r>
-      <w:r>
-        <w:rPr>
-          <w:rFonts w:asciiTheme="minorEastAsia" w:eastAsiaTheme="minorEastAsia" w:hAnsiTheme="minorEastAsia" w:hint="eastAsia"/>
-          <w:sz w:val="28"/>
-          <w:szCs w:val="28"/>
-        </w:rPr>
         <w:t>forbidden root login</w:t>
       </w:r>
     </w:p>
     <w:p>
-      <w:pPr>
-        <w:rPr>
-          <w:rFonts w:hint="eastAsia"/>
-        </w:rPr>
-      </w:pPr>
       <w:r>
         <w:rPr>
           <w:rFonts w:hint="eastAsia"/>
@@ -5790,19 +5830,8 @@
         <w:t xml:space="preserve">    The RF test case exceutor is Jenkins, sometimes need root user to perform or switch to root user(e.g: ssh 127.0.0.1), because of user of root was banned to login, so some test case will fail.</w:t>
       </w:r>
     </w:p>
-    <w:p>
-      <w:pPr>
-        <w:rPr>
-          <w:rFonts w:hint="eastAsia"/>
-        </w:rPr>
-      </w:pPr>
-    </w:p>
-    <w:p>
-      <w:pPr>
-        <w:rPr>
-          <w:rFonts w:hint="eastAsia"/>
-        </w:rPr>
-      </w:pPr>
+    <w:p/>
+    <w:p>
       <w:r>
         <w:rPr>
           <w:rFonts w:ascii="Arial" w:hAnsi="Arial" w:cs="Arial"/>
@@ -5836,11 +5865,6 @@
       </w:r>
     </w:p>
     <w:p>
-      <w:pPr>
-        <w:rPr>
-          <w:rFonts w:hint="eastAsia"/>
-        </w:rPr>
-      </w:pPr>
       <w:r>
         <w:rPr>
           <w:rFonts w:hint="eastAsia"/>
@@ -5852,11 +5876,6 @@
       </w:r>
     </w:p>
     <w:p>
-      <w:pPr>
-        <w:rPr>
-          <w:rFonts w:hint="eastAsia"/>
-        </w:rPr>
-      </w:pPr>
       <w:r>
         <w:rPr>
           <w:rFonts w:hint="eastAsia"/>
@@ -5869,12 +5888,8 @@
     </w:p>
     <w:p/>
     <w:p>
-      <w:pPr>
-        <w:rPr>
-          <w:rFonts w:hint="eastAsia"/>
-        </w:rPr>
-      </w:pPr>
-      <w:r>
+      <w:r>
+        <w:lastRenderedPageBreak/>
         <w:t>2</w:t>
       </w:r>
       <w:r>
@@ -5897,11 +5912,6 @@
       </w:r>
     </w:p>
     <w:p>
-      <w:pPr>
-        <w:rPr>
-          <w:rFonts w:hint="eastAsia"/>
-        </w:rPr>
-      </w:pPr>
       <w:r>
         <w:rPr>
           <w:rFonts w:hint="eastAsia"/>
@@ -5928,16 +5938,10 @@
       </w:r>
     </w:p>
     <w:p>
-      <w:pPr>
-        <w:rPr>
-          <w:rFonts w:hint="eastAsia"/>
-        </w:rPr>
-      </w:pPr>
-      <w:r>
-        <w:rPr>
-          <w:rFonts w:hint="eastAsia"/>
-        </w:rPr>
-        <w:lastRenderedPageBreak/>
+      <w:r>
+        <w:rPr>
+          <w:rFonts w:hint="eastAsia"/>
+        </w:rPr>
         <w:t>delete "#", and set "No" to "Yes", then save the file.</w:t>
       </w:r>
       <w:r>
@@ -5971,7 +5975,7 @@
         <w:shd w:val="clear" w:color="auto" w:fill="D9D9D9"/>
         <w:ind w:left="0"/>
         <w:rPr>
-          <w:rFonts w:ascii="FrutigerNext LT Regular" w:hAnsi="FrutigerNext LT Regular" w:hint="eastAsia"/>
+          <w:rFonts w:ascii="FrutigerNext LT Regular" w:hAnsi="FrutigerNext LT Regular"/>
           <w:szCs w:val="21"/>
         </w:rPr>
       </w:pPr>
@@ -5983,19 +5987,8 @@
         <w:t>PermitRootLogin yes</w:t>
       </w:r>
     </w:p>
-    <w:p>
-      <w:pPr>
-        <w:rPr>
-          <w:rFonts w:hint="eastAsia"/>
-        </w:rPr>
-      </w:pPr>
-    </w:p>
-    <w:p>
-      <w:pPr>
-        <w:rPr>
-          <w:rFonts w:hint="eastAsia"/>
-        </w:rPr>
-      </w:pPr>
+    <w:p/>
+    <w:p>
       <w:r>
         <w:rPr>
           <w:rFonts w:hint="eastAsia"/>
@@ -6003,47 +5996,36 @@
         <w:t>At last, restart ssh service.</w:t>
       </w:r>
     </w:p>
-    <w:p>
-      <w:pPr>
-        <w:rPr>
-          <w:rFonts w:hint="eastAsia"/>
-        </w:rPr>
-      </w:pPr>
-    </w:p>
+    <w:p/>
     <w:p>
       <w:pPr>
         <w:pStyle w:val="6"/>
         <w:spacing w:before="0" w:after="0" w:line="240" w:lineRule="auto"/>
         <w:jc w:val="left"/>
         <w:rPr>
+          <w:rFonts w:asciiTheme="minorEastAsia" w:eastAsiaTheme="minorEastAsia" w:hAnsiTheme="minorEastAsia"/>
+          <w:sz w:val="28"/>
+          <w:szCs w:val="28"/>
+        </w:rPr>
+      </w:pPr>
+      <w:r>
+        <w:rPr>
           <w:rFonts w:asciiTheme="minorEastAsia" w:eastAsiaTheme="minorEastAsia" w:hAnsiTheme="minorEastAsia" w:hint="eastAsia"/>
           <w:sz w:val="28"/>
           <w:szCs w:val="28"/>
         </w:rPr>
-      </w:pPr>
+        <w:t>4.</w:t>
+      </w:r>
       <w:r>
         <w:rPr>
           <w:rFonts w:asciiTheme="minorEastAsia" w:eastAsiaTheme="minorEastAsia" w:hAnsiTheme="minorEastAsia" w:hint="eastAsia"/>
           <w:sz w:val="28"/>
           <w:szCs w:val="28"/>
         </w:rPr>
-        <w:t>4.</w:t>
-      </w:r>
-      <w:r>
-        <w:rPr>
-          <w:rFonts w:asciiTheme="minorEastAsia" w:eastAsiaTheme="minorEastAsia" w:hAnsiTheme="minorEastAsia" w:hint="eastAsia"/>
-          <w:sz w:val="28"/>
-          <w:szCs w:val="28"/>
-        </w:rPr>
         <w:t>client mount nfs return 32</w:t>
       </w:r>
     </w:p>
     <w:p>
-      <w:pPr>
-        <w:rPr>
-          <w:rFonts w:hint="eastAsia"/>
-        </w:rPr>
-      </w:pPr>
       <w:r>
         <w:rPr>
           <w:rFonts w:hint="eastAsia"/>
@@ -6064,11 +6046,6 @@
       </w:r>
     </w:p>
     <w:p>
-      <w:pPr>
-        <w:rPr>
-          <w:rFonts w:hint="eastAsia"/>
-        </w:rPr>
-      </w:pPr>
       <w:r>
         <w:rPr>
           <w:rFonts w:hint="eastAsia"/>
@@ -6121,19 +6098,8 @@
         </w:drawing>
       </w:r>
     </w:p>
-    <w:p>
-      <w:pPr>
-        <w:rPr>
-          <w:rFonts w:hint="eastAsia"/>
-        </w:rPr>
-      </w:pPr>
-    </w:p>
-    <w:p>
-      <w:pPr>
-        <w:rPr>
-          <w:rFonts w:hint="eastAsia"/>
-        </w:rPr>
-      </w:pPr>
+    <w:p/>
+    <w:p>
       <w:r>
         <w:rPr>
           <w:rFonts w:hint="eastAsia"/>
@@ -6284,7 +6250,7 @@
         <w:shd w:val="clear" w:color="auto" w:fill="D9D9D9"/>
         <w:ind w:left="0"/>
         <w:rPr>
-          <w:rFonts w:ascii="FrutigerNext LT Regular" w:hAnsi="FrutigerNext LT Regular" w:hint="eastAsia"/>
+          <w:rFonts w:ascii="FrutigerNext LT Regular" w:hAnsi="FrutigerNext LT Regular"/>
           <w:szCs w:val="21"/>
         </w:rPr>
       </w:pPr>
@@ -6296,13 +6262,7 @@
         <w:t xml:space="preserve">       dmesg | tail or so.</w:t>
       </w:r>
     </w:p>
-    <w:p>
-      <w:pPr>
-        <w:rPr>
-          <w:rFonts w:hint="eastAsia"/>
-        </w:rPr>
-      </w:pPr>
-    </w:p>
+    <w:p/>
     <w:p>
       <w:r>
         <w:rPr>
@@ -6323,11 +6283,6 @@
       </w:r>
     </w:p>
     <w:p>
-      <w:pPr>
-        <w:rPr>
-          <w:rFonts w:hint="eastAsia"/>
-        </w:rPr>
-      </w:pPr>
       <w:r>
         <w:rPr>
           <w:rFonts w:hint="eastAsia"/>
@@ -6347,15 +6302,15 @@
         <w:shd w:val="clear" w:color="auto" w:fill="D9D9D9"/>
         <w:ind w:left="0"/>
         <w:rPr>
+          <w:rFonts w:ascii="FrutigerNext LT Regular" w:hAnsi="FrutigerNext LT Regular"/>
+          <w:szCs w:val="21"/>
+        </w:rPr>
+      </w:pPr>
+      <w:r>
+        <w:rPr>
           <w:rFonts w:ascii="FrutigerNext LT Regular" w:hAnsi="FrutigerNext LT Regular" w:hint="eastAsia"/>
           <w:szCs w:val="21"/>
         </w:rPr>
-      </w:pPr>
-      <w:r>
-        <w:rPr>
-          <w:rFonts w:ascii="FrutigerNext LT Regular" w:hAnsi="FrutigerNext LT Regular" w:hint="eastAsia"/>
-          <w:szCs w:val="21"/>
-        </w:rPr>
         <w:t>apt-get install nfs-common</w:t>
       </w:r>
     </w:p>
@@ -6365,7 +6320,7 @@
         <w:shd w:val="clear" w:color="auto" w:fill="D9D9D9"/>
         <w:ind w:left="0"/>
         <w:rPr>
-          <w:rFonts w:ascii="FrutigerNext LT Regular" w:hAnsi="FrutigerNext LT Regular" w:hint="eastAsia"/>
+          <w:rFonts w:ascii="FrutigerNext LT Regular" w:hAnsi="FrutigerNext LT Regular"/>
           <w:szCs w:val="21"/>
         </w:rPr>
       </w:pPr>
@@ -6378,11 +6333,6 @@
       </w:r>
     </w:p>
     <w:p>
-      <w:pPr>
-        <w:rPr>
-          <w:rFonts w:hint="eastAsia"/>
-        </w:rPr>
-      </w:pPr>
       <w:r>
         <w:rPr>
           <w:rFonts w:hint="eastAsia"/>
@@ -6433,7 +6383,7 @@
           <w:lang w:eastAsia="zh-CN"/>
         </w:rPr>
       </w:pPr>
-      <w:bookmarkStart w:id="25" w:name="_Toc477366935"/>
+      <w:bookmarkStart w:id="25" w:name="_Toc477522325"/>
       <w:r>
         <w:rPr>
           <w:rFonts w:ascii="FrutigerNext LT Regular" w:hAnsi="FrutigerNext LT Regular" w:hint="eastAsia"/>
@@ -6467,7 +6417,7 @@
           <w:szCs w:val="36"/>
         </w:rPr>
       </w:pPr>
-      <w:bookmarkStart w:id="26" w:name="_Toc477366936"/>
+      <w:bookmarkStart w:id="26" w:name="_Toc477522326"/>
       <w:r>
         <w:rPr>
           <w:rFonts w:ascii="Book Antiqua" w:eastAsia="黑体" w:hAnsi="Book Antiqua" w:cs="宋体" w:hint="eastAsia"/>
@@ -6563,7 +6513,7 @@
           <w:szCs w:val="36"/>
         </w:rPr>
       </w:pPr>
-      <w:bookmarkStart w:id="27" w:name="_Toc477366937"/>
+      <w:bookmarkStart w:id="27" w:name="_Toc477522327"/>
       <w:r>
         <w:rPr>
           <w:rFonts w:ascii="Book Antiqua" w:eastAsia="黑体" w:hAnsi="Book Antiqua" w:cs="宋体" w:hint="eastAsia"/>
@@ -6657,7 +6607,7 @@
           <w:szCs w:val="36"/>
         </w:rPr>
       </w:pPr>
-      <w:bookmarkStart w:id="28" w:name="_Toc477366938"/>
+      <w:bookmarkStart w:id="28" w:name="_Toc477522328"/>
       <w:r>
         <w:rPr>
           <w:rFonts w:ascii="Book Antiqua" w:eastAsia="黑体" w:hAnsi="Book Antiqua" w:cs="宋体"/>
@@ -6744,7 +6694,7 @@
           <w:szCs w:val="36"/>
         </w:rPr>
       </w:pPr>
-      <w:bookmarkStart w:id="29" w:name="_Toc477366939"/>
+      <w:bookmarkStart w:id="29" w:name="_Toc477522329"/>
       <w:r>
         <w:rPr>
           <w:rFonts w:ascii="Book Antiqua" w:eastAsia="黑体" w:hAnsi="Book Antiqua" w:cs="宋体" w:hint="eastAsia"/>
@@ -6832,7 +6782,7 @@
           <w:szCs w:val="36"/>
         </w:rPr>
       </w:pPr>
-      <w:bookmarkStart w:id="30" w:name="_Toc477366940"/>
+      <w:bookmarkStart w:id="30" w:name="_Toc477522330"/>
       <w:r>
         <w:rPr>
           <w:rFonts w:ascii="Book Antiqua" w:eastAsia="黑体" w:hAnsi="Book Antiqua" w:cs="宋体" w:hint="eastAsia"/>
@@ -6998,7 +6948,7 @@
           <w:szCs w:val="36"/>
         </w:rPr>
       </w:pPr>
-      <w:bookmarkStart w:id="31" w:name="_Toc477366941"/>
+      <w:bookmarkStart w:id="31" w:name="_Toc477522331"/>
       <w:r>
         <w:rPr>
           <w:rFonts w:ascii="Book Antiqua" w:eastAsia="黑体" w:hAnsi="Book Antiqua" w:cs="宋体"/>
@@ -9116,7 +9066,7 @@
           <w:szCs w:val="36"/>
         </w:rPr>
       </w:pPr>
-      <w:bookmarkStart w:id="34" w:name="_Toc477366942"/>
+      <w:bookmarkStart w:id="34" w:name="_Toc477522332"/>
       <w:r>
         <w:rPr>
           <w:rFonts w:ascii="Book Antiqua" w:eastAsia="黑体" w:hAnsi="Book Antiqua" w:cs="宋体" w:hint="eastAsia"/>
@@ -9473,7 +9423,7 @@
           <w:szCs w:val="36"/>
         </w:rPr>
       </w:pPr>
-      <w:bookmarkStart w:id="35" w:name="_Toc477366943"/>
+      <w:bookmarkStart w:id="35" w:name="_Toc477522333"/>
       <w:r>
         <w:rPr>
           <w:rFonts w:ascii="Book Antiqua" w:eastAsia="黑体" w:hAnsi="Book Antiqua" w:cs="宋体" w:hint="eastAsia"/>
@@ -9588,7 +9538,7 @@
           <w:szCs w:val="36"/>
         </w:rPr>
       </w:pPr>
-      <w:bookmarkStart w:id="38" w:name="_Toc477366944"/>
+      <w:bookmarkStart w:id="38" w:name="_Toc477522334"/>
       <w:r>
         <w:rPr>
           <w:rFonts w:ascii="Book Antiqua" w:eastAsia="黑体" w:hAnsi="Book Antiqua" w:cs="宋体" w:hint="eastAsia"/>

</xml_diff>